<commit_message>
update TP e TCS
</commit_message>
<xml_diff>
--- a/Bozze/TEST/BookPoint_TP.docx
+++ b/Bozze/TEST/BookPoint_TP.docx
@@ -156,7 +156,6 @@
           <w:b/>
         </w:rPr>
       </w:pPr>
-      <w:proofErr w:type="spellStart"/>
       <w:r>
         <w:rPr>
           <w:rFonts w:asciiTheme="majorHAnsi" w:hAnsiTheme="majorHAnsi" w:cstheme="majorHAnsi"/>
@@ -164,7 +163,6 @@
         </w:rPr>
         <w:t>BookPoint</w:t>
       </w:r>
-      <w:proofErr w:type="spellEnd"/>
     </w:p>
     <w:p>
       <w:pPr>
@@ -176,7 +174,6 @@
           <w:b/>
         </w:rPr>
       </w:pPr>
-      <w:proofErr w:type="spellStart"/>
       <w:r>
         <w:rPr>
           <w:rFonts w:asciiTheme="majorHAnsi" w:hAnsiTheme="majorHAnsi" w:cstheme="majorHAnsi"/>
@@ -184,7 +181,6 @@
         </w:rPr>
         <w:t>TestPlan</w:t>
       </w:r>
-      <w:proofErr w:type="spellEnd"/>
     </w:p>
     <w:p>
       <w:pPr>
@@ -577,13 +573,8 @@
       </w:pPr>
     </w:p>
     <w:p>
-      <w:proofErr w:type="spellStart"/>
-      <w:r>
-        <w:t>Revision</w:t>
-      </w:r>
-      <w:proofErr w:type="spellEnd"/>
-      <w:r>
-        <w:t xml:space="preserve"> History </w:t>
+      <w:r>
+        <w:t xml:space="preserve">Revision History </w:t>
       </w:r>
     </w:p>
     <w:p>
@@ -4422,15 +4413,7 @@
     </w:p>
     <w:p>
       <w:r>
-        <w:t xml:space="preserve">Lo scopo di questo documento è quello di gestire lo sviluppo e le attività di test riguardanti il sito web </w:t>
-      </w:r>
-      <w:proofErr w:type="spellStart"/>
-      <w:r>
-        <w:t>Bookpoint</w:t>
-      </w:r>
-      <w:proofErr w:type="spellEnd"/>
-      <w:r>
-        <w:t>. Saranno identificati: gli elementi da testare, le funzionalità da testare, le strategie di testing usate e gli strumenti utilizzati, il personale responsabile dei test, le risorse e le attività richieste per completare i</w:t>
+        <w:t>Lo scopo di questo documento è quello di gestire lo sviluppo e le attività di test riguardanti il sito web Bookpoint. Saranno identificati: gli elementi da testare, le funzionalità da testare, le strategie di testing usate e gli strumenti utilizzati, il personale responsabile dei test, le risorse e le attività richieste per completare i</w:t>
       </w:r>
     </w:p>
     <w:p>
@@ -4539,21 +4522,8 @@
     <w:p>
       <w:r>
         <w:lastRenderedPageBreak/>
-        <w:t xml:space="preserve">i test </w:t>
-      </w:r>
-      <w:proofErr w:type="spellStart"/>
-      <w:r>
-        <w:t>cases</w:t>
-      </w:r>
-      <w:proofErr w:type="spellEnd"/>
-      <w:r>
-        <w:t xml:space="preserve"> individuati e documentati precedentemente nel processo di sviluppo del sistema. I test </w:t>
-      </w:r>
-      <w:proofErr w:type="spellStart"/>
-      <w:r>
-        <w:t>cases</w:t>
-      </w:r>
-      <w:proofErr w:type="spellEnd"/>
+        <w:t>i test cases individuati e documentati precedentemente nel processo di sviluppo del sistema. I test cases</w:t>
+      </w:r>
     </w:p>
     <w:p>
       <w:r>
@@ -4581,15 +4551,7 @@
     </w:p>
     <w:p>
       <w:r>
-        <w:t xml:space="preserve">La relazione tra test plan e RAD (Requirement Analysis </w:t>
-      </w:r>
-      <w:proofErr w:type="spellStart"/>
-      <w:r>
-        <w:t>Document</w:t>
-      </w:r>
-      <w:proofErr w:type="spellEnd"/>
-      <w:r>
-        <w:t>) riguarda in particolare i requisiti</w:t>
+        <w:t>La relazione tra test plan e RAD (Requirement Analysis Document) riguarda in particolare i requisiti</w:t>
       </w:r>
     </w:p>
     <w:p>
@@ -4599,15 +4561,7 @@
     </w:p>
     <w:p>
       <w:r>
-        <w:t xml:space="preserve">conto delle specifiche espresse nel documento precedente. </w:t>
-      </w:r>
-      <w:proofErr w:type="gramStart"/>
-      <w:r>
-        <w:t>In particolare</w:t>
-      </w:r>
-      <w:proofErr w:type="gramEnd"/>
-      <w:r>
-        <w:t xml:space="preserve"> il RAD contiene lo scopo del</w:t>
+        <w:t>conto delle specifiche espresse nel documento precedente. In particolare il RAD contiene lo scopo del</w:t>
       </w:r>
     </w:p>
     <w:p>
@@ -4617,15 +4571,7 @@
     </w:p>
     <w:p>
       <w:r>
-        <w:t xml:space="preserve">non funzionali, scenari, casi d’uso, diagrammi e </w:t>
-      </w:r>
-      <w:proofErr w:type="spellStart"/>
-      <w:r>
-        <w:t>mockup</w:t>
-      </w:r>
-      <w:proofErr w:type="spellEnd"/>
-      <w:r>
-        <w:t xml:space="preserve"> del sistema.</w:t>
+        <w:t>non funzionali, scenari, casi d’uso, diagrammi e mockup del sistema.</w:t>
       </w:r>
     </w:p>
     <w:p>
@@ -4635,21 +4581,8 @@
     </w:p>
     <w:p>
       <w:r>
-        <w:t xml:space="preserve">- </w:t>
-      </w:r>
-      <w:proofErr w:type="spellStart"/>
-      <w:r>
-        <w:t>Bookpoint_RAD</w:t>
-      </w:r>
-      <w:proofErr w:type="spellEnd"/>
-      <w:r>
-        <w:t xml:space="preserve">: Requirement Analysis </w:t>
-      </w:r>
-      <w:proofErr w:type="spellStart"/>
-      <w:r>
-        <w:t>document</w:t>
-      </w:r>
-      <w:proofErr w:type="spellEnd"/>
+        <w:t>- Bookpoint_RAD: Requirement Analysis document</w:t>
+      </w:r>
     </w:p>
     <w:p>
       <w:pPr>
@@ -4670,37 +4603,13 @@
       </w:r>
       <w:bookmarkStart w:id="3" w:name="_Toc196241"/>
       <w:r>
-        <w:t xml:space="preserve">Relazioni con il System Design </w:t>
-      </w:r>
-      <w:proofErr w:type="spellStart"/>
-      <w:r>
-        <w:t>Document</w:t>
-      </w:r>
-      <w:proofErr w:type="spellEnd"/>
-      <w:r>
-        <w:t xml:space="preserve"> (SDD)</w:t>
+        <w:t>Relazioni con il System Design Document (SDD)</w:t>
       </w:r>
       <w:bookmarkEnd w:id="3"/>
     </w:p>
     <w:p>
       <w:r>
-        <w:t xml:space="preserve">L’SDD (System Design </w:t>
-      </w:r>
-      <w:proofErr w:type="spellStart"/>
-      <w:r>
-        <w:t>Document</w:t>
-      </w:r>
-      <w:proofErr w:type="spellEnd"/>
-      <w:r>
-        <w:t xml:space="preserve">) rappresenta l’architettura del sistema MVC. </w:t>
-      </w:r>
-      <w:proofErr w:type="gramStart"/>
-      <w:r>
-        <w:t>In particolare</w:t>
-      </w:r>
-      <w:proofErr w:type="gramEnd"/>
-      <w:r>
-        <w:t xml:space="preserve"> l’SDD</w:t>
+        <w:t>L’SDD (System Design Document) rappresenta l’architettura del sistema MVC. In particolare l’SDD</w:t>
       </w:r>
     </w:p>
     <w:p>
@@ -4715,29 +4624,8 @@
     </w:p>
     <w:p>
       <w:r>
-        <w:t xml:space="preserve">- </w:t>
-      </w:r>
-      <w:proofErr w:type="spellStart"/>
-      <w:r>
-        <w:t>BookPoint_SDD</w:t>
-      </w:r>
-      <w:proofErr w:type="spellEnd"/>
-      <w:r>
-        <w:t xml:space="preserve">: System </w:t>
-      </w:r>
-      <w:proofErr w:type="spellStart"/>
-      <w:r>
-        <w:t>Designe</w:t>
-      </w:r>
-      <w:proofErr w:type="spellEnd"/>
-      <w:r>
-        <w:t xml:space="preserve"> </w:t>
-      </w:r>
-      <w:proofErr w:type="spellStart"/>
-      <w:r>
-        <w:t>Document</w:t>
-      </w:r>
-      <w:proofErr w:type="spellEnd"/>
+        <w:t>- BookPoint_SDD: System Designe Document</w:t>
+      </w:r>
     </w:p>
     <w:p>
       <w:pPr>
@@ -4753,58 +4641,18 @@
       </w:r>
       <w:bookmarkStart w:id="4" w:name="_Toc196242"/>
       <w:r>
-        <w:t xml:space="preserve">Relazioni con l’Object Design </w:t>
-      </w:r>
-      <w:proofErr w:type="spellStart"/>
-      <w:r>
-        <w:t>Document</w:t>
-      </w:r>
-      <w:proofErr w:type="spellEnd"/>
-      <w:r>
-        <w:t xml:space="preserve"> (ODD)</w:t>
+        <w:t>Relazioni con l’Object Design Document (ODD)</w:t>
       </w:r>
       <w:bookmarkEnd w:id="4"/>
     </w:p>
     <w:p>
       <w:r>
-        <w:t xml:space="preserve">Il test si baserà sulle class </w:t>
-      </w:r>
-      <w:proofErr w:type="spellStart"/>
-      <w:r>
-        <w:t>Interfaces</w:t>
-      </w:r>
-      <w:proofErr w:type="spellEnd"/>
-      <w:r>
-        <w:t xml:space="preserve"> definite nell’ODD (Object Design </w:t>
-      </w:r>
-      <w:proofErr w:type="spellStart"/>
-      <w:r>
-        <w:t>Document</w:t>
-      </w:r>
-      <w:proofErr w:type="spellEnd"/>
-      <w:r>
-        <w:t xml:space="preserve">). </w:t>
-      </w:r>
-      <w:proofErr w:type="gramStart"/>
-      <w:r>
-        <w:t>In particolare</w:t>
-      </w:r>
-      <w:proofErr w:type="gramEnd"/>
-      <w:r>
-        <w:t xml:space="preserve"> l’ODD</w:t>
+        <w:t>Il test si baserà sulle class Interfaces definite nell’ODD (Object Design Document). In particolare l’ODD</w:t>
       </w:r>
     </w:p>
     <w:p>
       <w:r>
-        <w:t xml:space="preserve">contiene i package e i class </w:t>
-      </w:r>
-      <w:proofErr w:type="spellStart"/>
-      <w:r>
-        <w:t>interface</w:t>
-      </w:r>
-      <w:proofErr w:type="spellEnd"/>
-      <w:r>
-        <w:t xml:space="preserve"> del sistema.</w:t>
+        <w:t>contiene i package e i class interface del sistema.</w:t>
       </w:r>
     </w:p>
     <w:p>
@@ -4814,21 +4662,8 @@
     </w:p>
     <w:p>
       <w:r>
-        <w:t xml:space="preserve">- </w:t>
-      </w:r>
-      <w:proofErr w:type="spellStart"/>
-      <w:r>
-        <w:t>Bookpaint_ODD</w:t>
-      </w:r>
-      <w:proofErr w:type="spellEnd"/>
-      <w:r>
-        <w:t xml:space="preserve">: Object Design </w:t>
-      </w:r>
-      <w:proofErr w:type="spellStart"/>
-      <w:r>
-        <w:t>Document</w:t>
-      </w:r>
-      <w:proofErr w:type="spellEnd"/>
+        <w:t>- Bookpaint_ODD: Object Design Document</w:t>
+      </w:r>
     </w:p>
     <w:p>
       <w:pPr>
@@ -4855,29 +4690,13 @@
     </w:p>
     <w:p>
       <w:r>
-        <w:t xml:space="preserve">Come analizzato e deciso nel System Design </w:t>
-      </w:r>
-      <w:proofErr w:type="spellStart"/>
-      <w:r>
-        <w:t>Document</w:t>
-      </w:r>
-      <w:proofErr w:type="spellEnd"/>
-      <w:r>
-        <w:t xml:space="preserve"> la struttura del nostro sistema segue il pattern</w:t>
+        <w:t>Come analizzato e deciso nel System Design Document la struttura del nostro sistema segue il pattern</w:t>
       </w:r>
       <w:r>
         <w:t xml:space="preserve"> </w:t>
       </w:r>
       <w:r>
-        <w:t xml:space="preserve">architetturale MVC (Model – View - Control). Il componente centrale del MVC, </w:t>
-      </w:r>
-      <w:proofErr w:type="gramStart"/>
-      <w:r>
-        <w:t>il model</w:t>
-      </w:r>
-      <w:proofErr w:type="gramEnd"/>
-      <w:r>
-        <w:t>, cattura il</w:t>
+        <w:t>architetturale MVC (Model – View - Control). Il componente centrale del MVC, il model, cattura il</w:t>
       </w:r>
       <w:r>
         <w:t xml:space="preserve"> </w:t>
@@ -4889,15 +4708,7 @@
         <w:t xml:space="preserve"> </w:t>
       </w:r>
       <w:r>
-        <w:t xml:space="preserve">utente. </w:t>
-      </w:r>
-      <w:proofErr w:type="gramStart"/>
-      <w:r>
-        <w:t>Il model</w:t>
-      </w:r>
-      <w:proofErr w:type="gramEnd"/>
-      <w:r>
-        <w:t xml:space="preserve"> gestisce direttamente i dati, la logica e le regole dell'applicazione. La view può essere una</w:t>
+        <w:t>utente. Il model gestisce direttamente i dati, la logica e le regole dell'applicazione. La view può essere una</w:t>
       </w:r>
       <w:r>
         <w:t xml:space="preserve"> </w:t>
@@ -4941,27 +4752,14 @@
         <w:lastRenderedPageBreak/>
         <w:t>-</w:t>
       </w:r>
-      <w:proofErr w:type="spellStart"/>
-      <w:r>
-        <w:t>AccountManager</w:t>
-      </w:r>
-      <w:proofErr w:type="spellEnd"/>
-      <w:r>
-        <w:t>;</w:t>
+      <w:r>
+        <w:t>AccountManager;</w:t>
       </w:r>
       <w:r>
         <w:br/>
       </w:r>
       <w:r>
-        <w:t>-</w:t>
-      </w:r>
-      <w:proofErr w:type="spellStart"/>
-      <w:r>
-        <w:t>AcquistoManager</w:t>
-      </w:r>
-      <w:proofErr w:type="spellEnd"/>
-      <w:r>
-        <w:t>;</w:t>
+        <w:t>-AcquistoManager;</w:t>
       </w:r>
       <w:r>
         <w:br/>
@@ -4985,11 +4783,9 @@
       <w:r>
         <w:t>-</w:t>
       </w:r>
-      <w:proofErr w:type="spellStart"/>
       <w:r>
         <w:t>LibroManager</w:t>
       </w:r>
-      <w:proofErr w:type="spellEnd"/>
       <w:r>
         <w:t>;</w:t>
       </w:r>
@@ -5015,15 +4811,7 @@
         <w:t xml:space="preserve">non testare i </w:t>
       </w:r>
       <w:r>
-        <w:t xml:space="preserve">metodi </w:t>
-      </w:r>
-      <w:proofErr w:type="spellStart"/>
-      <w:r>
-        <w:t>get</w:t>
-      </w:r>
-      <w:proofErr w:type="spellEnd"/>
-      <w:r>
-        <w:t xml:space="preserve"> e set, e i metodi </w:t>
+        <w:t xml:space="preserve">metodi get e set, e i metodi </w:t>
       </w:r>
       <w:r>
         <w:t>con priorità bassa.</w:t>
@@ -5052,6 +4840,12 @@
         <w:rPr>
           <w:rFonts w:cstheme="minorHAnsi"/>
         </w:rPr>
+        <w:t xml:space="preserve">Gestione </w:t>
+      </w:r>
+      <w:r>
+        <w:rPr>
+          <w:rFonts w:cstheme="minorHAnsi"/>
+        </w:rPr>
         <w:t>Ricerca</w:t>
       </w:r>
     </w:p>
@@ -5118,7 +4912,7 @@
         <w:rPr>
           <w:rFonts w:cstheme="minorHAnsi"/>
         </w:rPr>
-        <w:t>Acquisto</w:t>
+        <w:t>Gestione Acquisto</w:t>
       </w:r>
     </w:p>
     <w:p>
@@ -5268,7 +5062,13 @@
         <w:rPr>
           <w:rFonts w:cstheme="minorHAnsi"/>
         </w:rPr>
-        <w:t xml:space="preserve"> Gestione Ordine</w:t>
+        <w:t xml:space="preserve"> Gestione Ordin</w:t>
+      </w:r>
+      <w:r>
+        <w:rPr>
+          <w:rFonts w:cstheme="minorHAnsi"/>
+        </w:rPr>
+        <w:t>e</w:t>
       </w:r>
     </w:p>
     <w:p>
@@ -5310,7 +5110,19 @@
         <w:rPr>
           <w:rFonts w:cstheme="minorHAnsi"/>
         </w:rPr>
-        <w:t xml:space="preserve"> Amministratore</w:t>
+        <w:t xml:space="preserve"> </w:t>
+      </w:r>
+      <w:r>
+        <w:rPr>
+          <w:rFonts w:cstheme="minorHAnsi"/>
+        </w:rPr>
+        <w:t xml:space="preserve">Gestione </w:t>
+      </w:r>
+      <w:r>
+        <w:rPr>
+          <w:rFonts w:cstheme="minorHAnsi"/>
+        </w:rPr>
+        <w:t>Amministratore</w:t>
       </w:r>
     </w:p>
     <w:p>
@@ -5424,16 +5236,8 @@
         <w:rPr>
           <w:rFonts w:cstheme="minorHAnsi"/>
         </w:rPr>
-        <w:t xml:space="preserve">Ricercare un account tramite </w:t>
-      </w:r>
-      <w:proofErr w:type="gramStart"/>
-      <w:r>
-        <w:rPr>
-          <w:rFonts w:cstheme="minorHAnsi"/>
-        </w:rPr>
-        <w:t>email</w:t>
-      </w:r>
-      <w:proofErr w:type="gramEnd"/>
+        <w:t>Ricercare un account tramite email</w:t>
+      </w:r>
     </w:p>
     <w:p>
       <w:pPr>
@@ -5492,6 +5296,12 @@
         <w:rPr>
           <w:rFonts w:cstheme="minorHAnsi"/>
         </w:rPr>
+        <w:t xml:space="preserve">Gestione </w:t>
+      </w:r>
+      <w:r>
+        <w:rPr>
+          <w:rFonts w:cstheme="minorHAnsi"/>
+        </w:rPr>
         <w:t>Amministratore ordini</w:t>
       </w:r>
     </w:p>
@@ -5552,12 +5362,47 @@
     <w:p>
       <w:pPr>
         <w:pStyle w:val="Paragrafoelenco"/>
+        <w:ind w:left="1440"/>
         <w:rPr>
           <w:rFonts w:cstheme="minorHAnsi"/>
-          <w:sz w:val="28"/>
-          <w:szCs w:val="28"/>
         </w:rPr>
       </w:pPr>
+    </w:p>
+    <w:p>
+      <w:pPr>
+        <w:pStyle w:val="Paragrafoelenco"/>
+        <w:numPr>
+          <w:ilvl w:val="0"/>
+          <w:numId w:val="23"/>
+        </w:numPr>
+        <w:rPr>
+          <w:rFonts w:cstheme="minorHAnsi"/>
+        </w:rPr>
+      </w:pPr>
+      <w:r>
+        <w:rPr>
+          <w:rFonts w:cstheme="minorHAnsi"/>
+        </w:rPr>
+        <w:t>Gestione Account</w:t>
+      </w:r>
+    </w:p>
+    <w:p>
+      <w:pPr>
+        <w:pStyle w:val="Paragrafoelenco"/>
+        <w:numPr>
+          <w:ilvl w:val="1"/>
+          <w:numId w:val="23"/>
+        </w:numPr>
+        <w:rPr>
+          <w:rFonts w:cstheme="minorHAnsi"/>
+        </w:rPr>
+      </w:pPr>
+      <w:r>
+        <w:rPr>
+          <w:rFonts w:cstheme="minorHAnsi"/>
+        </w:rPr>
+        <w:t>Login</w:t>
+      </w:r>
     </w:p>
     <w:p>
       <w:pPr>
@@ -5761,13 +5606,8 @@
         <w:t xml:space="preserve"> </w:t>
       </w:r>
       <w:r>
-        <w:t xml:space="preserve">realizzando dei test </w:t>
-      </w:r>
-      <w:proofErr w:type="spellStart"/>
-      <w:r>
-        <w:t>stub</w:t>
-      </w:r>
-      <w:proofErr w:type="spellEnd"/>
+        <w:t>realizzando dei test stub</w:t>
+      </w:r>
       <w:r>
         <w:t xml:space="preserve">. </w:t>
       </w:r>
@@ -5814,39 +5654,7 @@
         <w:t xml:space="preserve"> </w:t>
       </w:r>
       <w:r>
-        <w:t>web-</w:t>
-      </w:r>
-      <w:proofErr w:type="spellStart"/>
-      <w:r>
-        <w:t>based</w:t>
-      </w:r>
-      <w:proofErr w:type="spellEnd"/>
-      <w:r>
-        <w:t xml:space="preserve"> verrà utilizzato, per effettuare il testing di sistema, il </w:t>
-      </w:r>
-      <w:proofErr w:type="spellStart"/>
-      <w:r>
-        <w:t>tool</w:t>
-      </w:r>
-      <w:proofErr w:type="spellEnd"/>
-      <w:r>
-        <w:t xml:space="preserve"> </w:t>
-      </w:r>
-      <w:proofErr w:type="spellStart"/>
-      <w:r>
-        <w:t>Selenium</w:t>
-      </w:r>
-      <w:proofErr w:type="spellEnd"/>
-      <w:r>
-        <w:t xml:space="preserve">. </w:t>
-      </w:r>
-      <w:proofErr w:type="spellStart"/>
-      <w:r>
-        <w:t>Selenium</w:t>
-      </w:r>
-      <w:proofErr w:type="spellEnd"/>
-      <w:r>
-        <w:t xml:space="preserve"> si occupa di</w:t>
+        <w:t>web-based verrà utilizzato, per effettuare il testing di sistema, il tool Selenium. Selenium si occupa di</w:t>
       </w:r>
       <w:r>
         <w:t xml:space="preserve"> </w:t>
@@ -5967,15 +5775,7 @@
     </w:p>
     <w:p>
       <w:r>
-        <w:t xml:space="preserve">Gli strumenti necessari per l’attività di test sono una macchina, il software MySQL per il database, e </w:t>
-      </w:r>
-      <w:proofErr w:type="gramStart"/>
-      <w:r>
-        <w:t>un ide</w:t>
-      </w:r>
-      <w:proofErr w:type="gramEnd"/>
-      <w:r>
-        <w:t xml:space="preserve"> per java EE.</w:t>
+        <w:t>Gli strumenti necessari per l’attività di test sono una macchina, il software MySQL per il database, e un ide per java EE.</w:t>
       </w:r>
     </w:p>
     <w:p>
@@ -5984,14 +5784,9 @@
       </w:pPr>
       <w:bookmarkStart w:id="16" w:name="_Toc196254"/>
       <w:r>
-        <w:t xml:space="preserve">Test </w:t>
-      </w:r>
-      <w:proofErr w:type="spellStart"/>
-      <w:r>
-        <w:t>cases</w:t>
+        <w:t>Test cases</w:t>
       </w:r>
       <w:bookmarkEnd w:id="16"/>
-      <w:proofErr w:type="spellEnd"/>
     </w:p>
     <w:p>
       <w:pPr>
@@ -5999,22 +5794,27 @@
       </w:pPr>
       <w:bookmarkStart w:id="17" w:name="_Toc196255"/>
       <w:r>
+        <w:t xml:space="preserve">Gestione </w:t>
+      </w:r>
+      <w:bookmarkEnd w:id="17"/>
+      <w:r>
         <w:t>Ricerca</w:t>
       </w:r>
-      <w:bookmarkEnd w:id="17"/>
+      <w:bookmarkStart w:id="18" w:name="_GoBack"/>
+      <w:bookmarkEnd w:id="18"/>
     </w:p>
     <w:p>
       <w:pPr>
         <w:pStyle w:val="Titolo3"/>
       </w:pPr>
-      <w:bookmarkStart w:id="18" w:name="_Toc196256"/>
+      <w:bookmarkStart w:id="19" w:name="_Toc196256"/>
       <w:r>
         <w:t xml:space="preserve">Ricerca </w:t>
       </w:r>
       <w:r>
         <w:t>libro</w:t>
       </w:r>
-      <w:bookmarkEnd w:id="18"/>
+      <w:bookmarkEnd w:id="19"/>
     </w:p>
     <w:tbl>
       <w:tblPr>
@@ -6086,7 +5886,6 @@
             <w:r>
               <w:t>A-Za-z0-9</w:t>
             </w:r>
-            <w:proofErr w:type="gramStart"/>
             <w:r>
               <w:t>\-_\</w:t>
             </w:r>
@@ -6099,7 +5898,6 @@
             <w:r>
               <w:t>+</w:t>
             </w:r>
-            <w:proofErr w:type="gramEnd"/>
             <w:r>
               <w:t>$</w:t>
             </w:r>
@@ -6113,15 +5911,7 @@
               </w:numPr>
             </w:pPr>
             <w:r>
-              <w:t>Non rispetta il formato [</w:t>
-            </w:r>
-            <w:proofErr w:type="spellStart"/>
-            <w:r>
-              <w:t>error</w:t>
-            </w:r>
-            <w:proofErr w:type="spellEnd"/>
-            <w:r>
-              <w:t>]</w:t>
+              <w:t>Non rispetta il formato [error]</w:t>
             </w:r>
           </w:p>
         </w:tc>
@@ -6243,7 +6033,6 @@
             <w:r>
               <w:t>[A-Za-z</w:t>
             </w:r>
-            <w:proofErr w:type="gramStart"/>
             <w:r>
               <w:t>\-_\s</w:t>
             </w:r>
@@ -6253,7 +6042,6 @@
             <w:r>
               <w:t>+</w:t>
             </w:r>
-            <w:proofErr w:type="gramEnd"/>
             <w:r>
               <w:t>$</w:t>
             </w:r>
@@ -6272,11 +6060,9 @@
             <w:r>
               <w:t>[</w:t>
             </w:r>
-            <w:proofErr w:type="spellStart"/>
             <w:r>
               <w:t>error</w:t>
             </w:r>
-            <w:proofErr w:type="spellEnd"/>
             <w:r>
               <w:t>]</w:t>
             </w:r>
@@ -6333,11 +6119,9 @@
     </w:tbl>
     <w:p/>
     <w:p>
-      <w:proofErr w:type="spellStart"/>
       <w:r>
         <w:t>TestCases</w:t>
       </w:r>
-      <w:proofErr w:type="spellEnd"/>
       <w:r>
         <w:t xml:space="preserve"> 1.1</w:t>
       </w:r>
@@ -6797,11 +6581,11 @@
       <w:pPr>
         <w:pStyle w:val="Titolo3"/>
       </w:pPr>
-      <w:bookmarkStart w:id="19" w:name="_Toc196257"/>
+      <w:bookmarkStart w:id="20" w:name="_Toc196257"/>
       <w:r>
         <w:t>Visualizza dati di un libro</w:t>
       </w:r>
-      <w:bookmarkEnd w:id="19"/>
+      <w:bookmarkEnd w:id="20"/>
     </w:p>
     <w:tbl>
       <w:tblPr>
@@ -6830,13 +6614,8 @@
               <w:t>Parametro:</w:t>
             </w:r>
             <w:r>
-              <w:t xml:space="preserve"> </w:t>
-            </w:r>
-            <w:proofErr w:type="spellStart"/>
-            <w:r>
-              <w:t>isbn</w:t>
-            </w:r>
-            <w:proofErr w:type="spellEnd"/>
+              <w:t xml:space="preserve"> isbn</w:t>
+            </w:r>
           </w:p>
         </w:tc>
       </w:tr>
@@ -6870,15 +6649,7 @@
               </w:numPr>
             </w:pPr>
             <w:r>
-              <w:t xml:space="preserve">Rispetta il formato </w:t>
-            </w:r>
-            <w:proofErr w:type="gramStart"/>
-            <w:r>
-              <w:t>^[</w:t>
-            </w:r>
-            <w:proofErr w:type="gramEnd"/>
-            <w:r>
-              <w:t>0-9]{13}+$</w:t>
+              <w:t>Rispetta il formato ^[0-9]{13}+$</w:t>
             </w:r>
           </w:p>
           <w:p>
@@ -6890,15 +6661,7 @@
               </w:numPr>
             </w:pPr>
             <w:r>
-              <w:t>Non rispetta il formato [</w:t>
-            </w:r>
-            <w:proofErr w:type="spellStart"/>
-            <w:r>
-              <w:t>error</w:t>
-            </w:r>
-            <w:proofErr w:type="spellEnd"/>
-            <w:r>
-              <w:t>]</w:t>
+              <w:t>Non rispetta il formato [error]</w:t>
             </w:r>
           </w:p>
         </w:tc>
@@ -6948,15 +6711,7 @@
               <w:t>Senza corrispondenza</w:t>
             </w:r>
             <w:r>
-              <w:t xml:space="preserve"> [</w:t>
-            </w:r>
-            <w:proofErr w:type="spellStart"/>
-            <w:r>
-              <w:t>error</w:t>
-            </w:r>
-            <w:proofErr w:type="spellEnd"/>
-            <w:r>
-              <w:t>]</w:t>
+              <w:t xml:space="preserve"> [error]</w:t>
             </w:r>
           </w:p>
         </w:tc>
@@ -7237,21 +6992,24 @@
       <w:pPr>
         <w:pStyle w:val="Titolo2"/>
       </w:pPr>
-      <w:bookmarkStart w:id="20" w:name="_Toc196258"/>
+      <w:bookmarkStart w:id="21" w:name="_Toc196258"/>
+      <w:r>
+        <w:t xml:space="preserve">Gestione </w:t>
+      </w:r>
       <w:r>
         <w:t>Acquisto</w:t>
       </w:r>
-      <w:bookmarkEnd w:id="20"/>
+      <w:bookmarkEnd w:id="21"/>
     </w:p>
     <w:p>
       <w:pPr>
         <w:pStyle w:val="Titolo3"/>
       </w:pPr>
-      <w:bookmarkStart w:id="21" w:name="_Toc196259"/>
+      <w:bookmarkStart w:id="22" w:name="_Toc196259"/>
       <w:r>
         <w:t>Aggiungere un libro al carrello</w:t>
       </w:r>
-      <w:bookmarkEnd w:id="21"/>
+      <w:bookmarkEnd w:id="22"/>
     </w:p>
     <w:tbl>
       <w:tblPr>
@@ -7308,16 +7066,9 @@
                 <w:numId w:val="22"/>
               </w:numPr>
             </w:pPr>
-            <w:proofErr w:type="gramStart"/>
-            <w:r>
-              <w:t>Libro!=</w:t>
-            </w:r>
-            <w:proofErr w:type="spellStart"/>
-            <w:proofErr w:type="gramEnd"/>
-            <w:r>
-              <w:t>null</w:t>
-            </w:r>
-            <w:proofErr w:type="spellEnd"/>
+            <w:r>
+              <w:t>Libro!=null</w:t>
+            </w:r>
           </w:p>
           <w:p>
             <w:pPr>
@@ -7328,23 +7079,7 @@
               </w:numPr>
             </w:pPr>
             <w:r>
-              <w:t>Libro==</w:t>
-            </w:r>
-            <w:proofErr w:type="spellStart"/>
-            <w:r>
-              <w:t>null</w:t>
-            </w:r>
-            <w:proofErr w:type="spellEnd"/>
-            <w:r>
-              <w:t xml:space="preserve"> [</w:t>
-            </w:r>
-            <w:proofErr w:type="spellStart"/>
-            <w:r>
-              <w:t>error</w:t>
-            </w:r>
-            <w:proofErr w:type="spellEnd"/>
-            <w:r>
-              <w:t>]</w:t>
+              <w:t>Libro==null [error]</w:t>
             </w:r>
           </w:p>
         </w:tc>
@@ -7378,13 +7113,8 @@
               <w:t>Parametro:</w:t>
             </w:r>
             <w:r>
-              <w:t xml:space="preserve"> </w:t>
-            </w:r>
-            <w:proofErr w:type="spellStart"/>
-            <w:r>
-              <w:t>Libro.isbn</w:t>
-            </w:r>
-            <w:proofErr w:type="spellEnd"/>
+              <w:t xml:space="preserve"> Libro.isbn</w:t>
+            </w:r>
           </w:p>
         </w:tc>
       </w:tr>
@@ -7415,15 +7145,7 @@
               </w:numPr>
             </w:pPr>
             <w:r>
-              <w:t xml:space="preserve">Rispetta il formato </w:t>
-            </w:r>
-            <w:proofErr w:type="gramStart"/>
-            <w:r>
-              <w:t>^[</w:t>
-            </w:r>
-            <w:proofErr w:type="gramEnd"/>
-            <w:r>
-              <w:t>0-9]{13}+$</w:t>
+              <w:t>Rispetta il formato ^[0-9]{13}+$</w:t>
             </w:r>
           </w:p>
           <w:p>
@@ -7435,15 +7157,7 @@
               </w:numPr>
             </w:pPr>
             <w:r>
-              <w:t>Non rispetta il formato [</w:t>
-            </w:r>
-            <w:proofErr w:type="spellStart"/>
-            <w:r>
-              <w:t>error</w:t>
-            </w:r>
-            <w:proofErr w:type="spellEnd"/>
-            <w:r>
-              <w:t>]</w:t>
+              <w:t>Non rispetta il formato [error]</w:t>
             </w:r>
           </w:p>
         </w:tc>
@@ -7477,13 +7191,8 @@
               <w:t>Parametro:</w:t>
             </w:r>
             <w:r>
-              <w:t xml:space="preserve"> </w:t>
-            </w:r>
-            <w:proofErr w:type="spellStart"/>
-            <w:r>
-              <w:t>Libro.quantitàMassima</w:t>
-            </w:r>
-            <w:proofErr w:type="spellEnd"/>
+              <w:t xml:space="preserve"> Libro.quantitàMassima</w:t>
+            </w:r>
           </w:p>
         </w:tc>
       </w:tr>
@@ -7517,15 +7226,7 @@
               </w:numPr>
             </w:pPr>
             <w:r>
-              <w:t xml:space="preserve">Rispetta il formato </w:t>
-            </w:r>
-            <w:proofErr w:type="gramStart"/>
-            <w:r>
-              <w:t>^[</w:t>
-            </w:r>
-            <w:proofErr w:type="gramEnd"/>
-            <w:r>
-              <w:t>0-9]+$</w:t>
+              <w:t>Rispetta il formato ^[0-9]+$</w:t>
             </w:r>
           </w:p>
           <w:p>
@@ -7537,15 +7238,7 @@
               </w:numPr>
             </w:pPr>
             <w:r>
-              <w:t>Non rispetta il formato [</w:t>
-            </w:r>
-            <w:proofErr w:type="spellStart"/>
-            <w:r>
-              <w:t>error</w:t>
-            </w:r>
-            <w:proofErr w:type="spellEnd"/>
-            <w:r>
-              <w:t>]</w:t>
+              <w:t>Non rispetta il formato [error]</w:t>
             </w:r>
           </w:p>
         </w:tc>
@@ -7613,16 +7306,11 @@
             <w:r>
               <w:t xml:space="preserve">Rispetta il formato </w:t>
             </w:r>
-            <w:proofErr w:type="gramStart"/>
             <w:r>
               <w:t>^</w:t>
             </w:r>
             <w:r>
-              <w:t>[</w:t>
-            </w:r>
-            <w:proofErr w:type="gramEnd"/>
-            <w:r>
-              <w:t>0-9]</w:t>
+              <w:t>[0-9]</w:t>
             </w:r>
             <w:r>
               <w:t>+$</w:t>
@@ -7637,15 +7325,7 @@
               </w:numPr>
             </w:pPr>
             <w:r>
-              <w:t xml:space="preserve"> Non rispetta il formato [</w:t>
-            </w:r>
-            <w:proofErr w:type="spellStart"/>
-            <w:r>
-              <w:t>error</w:t>
-            </w:r>
-            <w:proofErr w:type="spellEnd"/>
-            <w:r>
-              <w:t>]</w:t>
+              <w:t xml:space="preserve"> Non rispetta il formato [error]</w:t>
             </w:r>
           </w:p>
         </w:tc>
@@ -7680,13 +7360,8 @@
               <w:t>&gt;0 and &lt;=</w:t>
             </w:r>
             <w:r>
-              <w:t xml:space="preserve"> Libro. </w:t>
-            </w:r>
-            <w:proofErr w:type="spellStart"/>
-            <w:r>
-              <w:t>quantitàMassima</w:t>
-            </w:r>
-            <w:proofErr w:type="spellEnd"/>
+              <w:t xml:space="preserve"> Libro. quantitàMassima</w:t>
+            </w:r>
           </w:p>
           <w:p>
             <w:pPr>
@@ -7703,23 +7378,10 @@
               <w:t>Libro</w:t>
             </w:r>
             <w:r>
-              <w:t xml:space="preserve">. </w:t>
-            </w:r>
-            <w:proofErr w:type="spellStart"/>
-            <w:r>
-              <w:t>QuantitàMassima</w:t>
-            </w:r>
-            <w:proofErr w:type="spellEnd"/>
-            <w:r>
-              <w:t xml:space="preserve"> [</w:t>
-            </w:r>
-            <w:proofErr w:type="spellStart"/>
-            <w:r>
-              <w:t>error</w:t>
-            </w:r>
-            <w:proofErr w:type="spellEnd"/>
-            <w:r>
-              <w:t>]</w:t>
+              <w:t>. QuantitàMassima</w:t>
+            </w:r>
+            <w:r>
+              <w:t xml:space="preserve"> [error]</w:t>
             </w:r>
           </w:p>
         </w:tc>
@@ -8274,11 +7936,11 @@
       <w:pPr>
         <w:pStyle w:val="Titolo3"/>
       </w:pPr>
-      <w:bookmarkStart w:id="22" w:name="_Toc196260"/>
+      <w:bookmarkStart w:id="23" w:name="_Toc196260"/>
       <w:r>
         <w:t>Eliminare un libro dal carrello</w:t>
       </w:r>
-      <w:bookmarkEnd w:id="22"/>
+      <w:bookmarkEnd w:id="23"/>
     </w:p>
     <w:tbl>
       <w:tblPr>
@@ -8307,13 +7969,8 @@
               <w:t>Parametro:</w:t>
             </w:r>
             <w:r>
-              <w:t xml:space="preserve"> </w:t>
-            </w:r>
-            <w:proofErr w:type="spellStart"/>
-            <w:r>
-              <w:t>isbn</w:t>
-            </w:r>
-            <w:proofErr w:type="spellEnd"/>
+              <w:t xml:space="preserve"> isbn</w:t>
+            </w:r>
           </w:p>
         </w:tc>
       </w:tr>
@@ -8341,15 +7998,7 @@
               </w:numPr>
             </w:pPr>
             <w:r>
-              <w:t xml:space="preserve">Rispetta il formato </w:t>
-            </w:r>
-            <w:proofErr w:type="gramStart"/>
-            <w:r>
-              <w:t>^[</w:t>
-            </w:r>
-            <w:proofErr w:type="gramEnd"/>
-            <w:r>
-              <w:t>0-9]{13}+$</w:t>
+              <w:t>Rispetta il formato ^[0-9]{13}+$</w:t>
             </w:r>
           </w:p>
           <w:p>
@@ -8361,15 +8010,7 @@
               </w:numPr>
             </w:pPr>
             <w:r>
-              <w:t>Non rispetta il formato [</w:t>
-            </w:r>
-            <w:proofErr w:type="spellStart"/>
-            <w:r>
-              <w:t>error</w:t>
-            </w:r>
-            <w:proofErr w:type="spellEnd"/>
-            <w:r>
-              <w:t>]</w:t>
+              <w:t>Non rispetta il formato [error]</w:t>
             </w:r>
           </w:p>
         </w:tc>
@@ -8380,13 +8021,8 @@
             <w:tcW w:w="2830" w:type="dxa"/>
           </w:tcPr>
           <w:p>
-            <w:proofErr w:type="gramStart"/>
-            <w:r>
-              <w:t>Corrispondenza  [</w:t>
-            </w:r>
-            <w:proofErr w:type="gramEnd"/>
-            <w:r>
-              <w:t>CI]</w:t>
+            <w:r>
+              <w:t>Corrispondenza  [CI]</w:t>
             </w:r>
           </w:p>
         </w:tc>
@@ -8402,13 +8038,8 @@
                 <w:numId w:val="22"/>
               </w:numPr>
             </w:pPr>
-            <w:proofErr w:type="spellStart"/>
-            <w:r>
-              <w:t>Isbn</w:t>
-            </w:r>
-            <w:proofErr w:type="spellEnd"/>
-            <w:r>
-              <w:t xml:space="preserve"> presente nel carrello</w:t>
+            <w:r>
+              <w:t>Isbn presente nel carrello</w:t>
             </w:r>
           </w:p>
           <w:p>
@@ -8419,21 +8050,8 @@
                 <w:numId w:val="22"/>
               </w:numPr>
             </w:pPr>
-            <w:proofErr w:type="spellStart"/>
-            <w:r>
-              <w:t>Isbn</w:t>
-            </w:r>
-            <w:proofErr w:type="spellEnd"/>
-            <w:r>
-              <w:t xml:space="preserve"> non presente [</w:t>
-            </w:r>
-            <w:proofErr w:type="spellStart"/>
-            <w:r>
-              <w:t>error</w:t>
-            </w:r>
-            <w:proofErr w:type="spellEnd"/>
-            <w:r>
-              <w:t>]</w:t>
+            <w:r>
+              <w:t>Isbn non presente [error]</w:t>
             </w:r>
           </w:p>
         </w:tc>
@@ -8717,14 +8335,14 @@
       <w:pPr>
         <w:pStyle w:val="Titolo3"/>
       </w:pPr>
-      <w:bookmarkStart w:id="23" w:name="_Toc196261"/>
+      <w:bookmarkStart w:id="24" w:name="_Toc196261"/>
       <w:r>
         <w:t>Aumenta</w:t>
       </w:r>
       <w:r>
         <w:t xml:space="preserve"> quantità</w:t>
       </w:r>
-      <w:bookmarkEnd w:id="23"/>
+      <w:bookmarkEnd w:id="24"/>
     </w:p>
     <w:tbl>
       <w:tblPr>
@@ -8753,13 +8371,8 @@
               <w:t>Parametro:</w:t>
             </w:r>
             <w:r>
-              <w:t xml:space="preserve"> </w:t>
-            </w:r>
-            <w:proofErr w:type="spellStart"/>
-            <w:r>
-              <w:t>isbn</w:t>
-            </w:r>
-            <w:proofErr w:type="spellEnd"/>
+              <w:t xml:space="preserve"> isbn</w:t>
+            </w:r>
           </w:p>
         </w:tc>
       </w:tr>
@@ -8787,15 +8400,7 @@
               </w:numPr>
             </w:pPr>
             <w:r>
-              <w:t xml:space="preserve">Rispetta il formato </w:t>
-            </w:r>
-            <w:proofErr w:type="gramStart"/>
-            <w:r>
-              <w:t>^[</w:t>
-            </w:r>
-            <w:proofErr w:type="gramEnd"/>
-            <w:r>
-              <w:t>0-9]{13}+$</w:t>
+              <w:t>Rispetta il formato ^[0-9]{13}+$</w:t>
             </w:r>
           </w:p>
           <w:p>
@@ -8807,15 +8412,7 @@
               </w:numPr>
             </w:pPr>
             <w:r>
-              <w:t>Non rispetta il formato [</w:t>
-            </w:r>
-            <w:proofErr w:type="spellStart"/>
-            <w:r>
-              <w:t>error</w:t>
-            </w:r>
-            <w:proofErr w:type="spellEnd"/>
-            <w:r>
-              <w:t>]</w:t>
+              <w:t>Non rispetta il formato [error]</w:t>
             </w:r>
           </w:p>
         </w:tc>
@@ -8843,16 +8440,9 @@
                 <w:numId w:val="22"/>
               </w:numPr>
             </w:pPr>
-            <w:proofErr w:type="spellStart"/>
-            <w:r>
-              <w:t>Isbn</w:t>
-            </w:r>
-            <w:proofErr w:type="spellEnd"/>
-            <w:r>
-              <w:t xml:space="preserve"> presente nel carrello</w:t>
-            </w:r>
-            <w:bookmarkStart w:id="24" w:name="_GoBack"/>
-            <w:bookmarkEnd w:id="24"/>
+            <w:r>
+              <w:t>Isbn presente nel carrello</w:t>
+            </w:r>
           </w:p>
           <w:p>
             <w:pPr>
@@ -8862,21 +8452,8 @@
                 <w:numId w:val="22"/>
               </w:numPr>
             </w:pPr>
-            <w:proofErr w:type="spellStart"/>
-            <w:r>
-              <w:t>Isbn</w:t>
-            </w:r>
-            <w:proofErr w:type="spellEnd"/>
-            <w:r>
-              <w:t xml:space="preserve"> non presente [</w:t>
-            </w:r>
-            <w:proofErr w:type="spellStart"/>
-            <w:r>
-              <w:t>error</w:t>
-            </w:r>
-            <w:proofErr w:type="spellEnd"/>
-            <w:r>
-              <w:t>]</w:t>
+            <w:r>
+              <w:t>Isbn non presente [error]</w:t>
             </w:r>
           </w:p>
         </w:tc>
@@ -9209,13 +8786,8 @@
               <w:t>Parametro:</w:t>
             </w:r>
             <w:r>
-              <w:t xml:space="preserve"> </w:t>
-            </w:r>
-            <w:proofErr w:type="spellStart"/>
-            <w:r>
-              <w:t>isbn</w:t>
-            </w:r>
-            <w:proofErr w:type="spellEnd"/>
+              <w:t xml:space="preserve"> isbn</w:t>
+            </w:r>
           </w:p>
         </w:tc>
       </w:tr>
@@ -9243,15 +8815,7 @@
               </w:numPr>
             </w:pPr>
             <w:r>
-              <w:t xml:space="preserve">Rispetta il formato </w:t>
-            </w:r>
-            <w:proofErr w:type="gramStart"/>
-            <w:r>
-              <w:t>^[</w:t>
-            </w:r>
-            <w:proofErr w:type="gramEnd"/>
-            <w:r>
-              <w:t>0-9]{13}+$</w:t>
+              <w:t>Rispetta il formato ^[0-9]{13}+$</w:t>
             </w:r>
           </w:p>
           <w:p>
@@ -9263,15 +8827,7 @@
               </w:numPr>
             </w:pPr>
             <w:r>
-              <w:t>Non rispetta il formato [</w:t>
-            </w:r>
-            <w:proofErr w:type="spellStart"/>
-            <w:r>
-              <w:t>error</w:t>
-            </w:r>
-            <w:proofErr w:type="spellEnd"/>
-            <w:r>
-              <w:t>]</w:t>
+              <w:t>Non rispetta il formato [error]</w:t>
             </w:r>
           </w:p>
         </w:tc>
@@ -9299,13 +8855,8 @@
                 <w:numId w:val="22"/>
               </w:numPr>
             </w:pPr>
-            <w:proofErr w:type="spellStart"/>
-            <w:r>
-              <w:t>Isbn</w:t>
-            </w:r>
-            <w:proofErr w:type="spellEnd"/>
-            <w:r>
-              <w:t xml:space="preserve"> presente nel carrello</w:t>
+            <w:r>
+              <w:t>Isbn presente nel carrello</w:t>
             </w:r>
           </w:p>
           <w:p>
@@ -9316,21 +8867,8 @@
                 <w:numId w:val="22"/>
               </w:numPr>
             </w:pPr>
-            <w:proofErr w:type="spellStart"/>
-            <w:r>
-              <w:t>Isbn</w:t>
-            </w:r>
-            <w:proofErr w:type="spellEnd"/>
-            <w:r>
-              <w:t xml:space="preserve"> non presente [</w:t>
-            </w:r>
-            <w:proofErr w:type="spellStart"/>
-            <w:r>
-              <w:t>error</w:t>
-            </w:r>
-            <w:proofErr w:type="spellEnd"/>
-            <w:r>
-              <w:t>]</w:t>
+            <w:r>
+              <w:t>Isbn non presente [error]</w:t>
             </w:r>
           </w:p>
         </w:tc>
@@ -9635,13 +9173,8 @@
               <w:t>Parametro:</w:t>
             </w:r>
             <w:r>
-              <w:t xml:space="preserve"> </w:t>
-            </w:r>
-            <w:proofErr w:type="gramStart"/>
-            <w:r>
-              <w:t>email</w:t>
-            </w:r>
-            <w:proofErr w:type="gramEnd"/>
+              <w:t xml:space="preserve"> email</w:t>
+            </w:r>
           </w:p>
         </w:tc>
       </w:tr>
@@ -9672,13 +9205,8 @@
               <w:t>Rispetta il formato</w:t>
             </w:r>
             <w:r>
-              <w:t xml:space="preserve"> </w:t>
-            </w:r>
-            <w:proofErr w:type="spellStart"/>
-            <w:r>
-              <w:t>indirizzo@dominio</w:t>
-            </w:r>
-            <w:proofErr w:type="spellEnd"/>
+              <w:t xml:space="preserve"> indirizzo@dominio</w:t>
+            </w:r>
           </w:p>
           <w:p>
             <w:pPr>
@@ -9690,15 +9218,7 @@
             </w:pPr>
             <w:r>
               <w:lastRenderedPageBreak/>
-              <w:t>Non rispetta il formato [</w:t>
-            </w:r>
-            <w:proofErr w:type="spellStart"/>
-            <w:r>
-              <w:t>error</w:t>
-            </w:r>
-            <w:proofErr w:type="spellEnd"/>
-            <w:r>
-              <w:t>]</w:t>
+              <w:t>Non rispetta il formato [error]</w:t>
             </w:r>
           </w:p>
         </w:tc>
@@ -9740,15 +9260,7 @@
               </w:numPr>
             </w:pPr>
             <w:r>
-              <w:t>Nessuna carta associata all’email [</w:t>
-            </w:r>
-            <w:proofErr w:type="spellStart"/>
-            <w:r>
-              <w:t>error</w:t>
-            </w:r>
-            <w:proofErr w:type="spellEnd"/>
-            <w:r>
-              <w:t>]</w:t>
+              <w:t>Nessuna carta associata all’email [error]</w:t>
             </w:r>
           </w:p>
         </w:tc>
@@ -10052,13 +9564,8 @@
               <w:t>Parametro:</w:t>
             </w:r>
             <w:r>
-              <w:t xml:space="preserve"> </w:t>
-            </w:r>
-            <w:proofErr w:type="gramStart"/>
-            <w:r>
-              <w:t>email</w:t>
-            </w:r>
-            <w:proofErr w:type="gramEnd"/>
+              <w:t xml:space="preserve"> email</w:t>
+            </w:r>
           </w:p>
         </w:tc>
       </w:tr>
@@ -10086,13 +9593,8 @@
               </w:numPr>
             </w:pPr>
             <w:r>
-              <w:t xml:space="preserve">Rispetta il formato </w:t>
-            </w:r>
-            <w:proofErr w:type="spellStart"/>
-            <w:r>
-              <w:t>indirizzo@dominio</w:t>
-            </w:r>
-            <w:proofErr w:type="spellEnd"/>
+              <w:t>Rispetta il formato indirizzo@dominio</w:t>
+            </w:r>
           </w:p>
           <w:p>
             <w:pPr>
@@ -10103,15 +9605,7 @@
               </w:numPr>
             </w:pPr>
             <w:r>
-              <w:t>Non rispetta il formato [</w:t>
-            </w:r>
-            <w:proofErr w:type="spellStart"/>
-            <w:r>
-              <w:t>error</w:t>
-            </w:r>
-            <w:proofErr w:type="spellEnd"/>
-            <w:r>
-              <w:t>]</w:t>
+              <w:t>Non rispetta il formato [error]</w:t>
             </w:r>
           </w:p>
         </w:tc>
@@ -10152,15 +9646,7 @@
               </w:numPr>
             </w:pPr>
             <w:r>
-              <w:t>Nessuna carta associata all’email [</w:t>
-            </w:r>
-            <w:proofErr w:type="spellStart"/>
-            <w:r>
-              <w:t>error</w:t>
-            </w:r>
-            <w:proofErr w:type="spellEnd"/>
-            <w:r>
-              <w:t>]</w:t>
+              <w:t>Nessuna carta associata all’email [error]</w:t>
             </w:r>
           </w:p>
         </w:tc>
@@ -10457,19 +9943,9 @@
                 <w:numId w:val="22"/>
               </w:numPr>
             </w:pPr>
-            <w:proofErr w:type="gramStart"/>
-            <w:r>
-              <w:t>Ordine !</w:t>
-            </w:r>
-            <w:proofErr w:type="gramEnd"/>
-            <w:r>
-              <w:t xml:space="preserve">= </w:t>
-            </w:r>
-            <w:proofErr w:type="spellStart"/>
-            <w:r>
-              <w:t>null</w:t>
-            </w:r>
-            <w:proofErr w:type="spellEnd"/>
+            <w:r>
+              <w:t>Ordine != null</w:t>
+            </w:r>
           </w:p>
           <w:p>
             <w:pPr>
@@ -10480,23 +9956,7 @@
               </w:numPr>
             </w:pPr>
             <w:r>
-              <w:t>Ordine ==</w:t>
-            </w:r>
-            <w:proofErr w:type="spellStart"/>
-            <w:r>
-              <w:t>null</w:t>
-            </w:r>
-            <w:proofErr w:type="spellEnd"/>
-            <w:r>
-              <w:t xml:space="preserve"> [</w:t>
-            </w:r>
-            <w:proofErr w:type="spellStart"/>
-            <w:r>
-              <w:t>error</w:t>
-            </w:r>
-            <w:proofErr w:type="spellEnd"/>
-            <w:r>
-              <w:t>]</w:t>
+              <w:t>Ordine ==null [error]</w:t>
             </w:r>
           </w:p>
         </w:tc>
@@ -10536,16 +9996,12 @@
               </w:rPr>
               <w:t xml:space="preserve"> </w:t>
             </w:r>
-            <w:proofErr w:type="spellStart"/>
-            <w:proofErr w:type="gramStart"/>
             <w:r>
               <w:t>ordine.</w:t>
             </w:r>
             <w:r>
               <w:t>dataOrdine</w:t>
             </w:r>
-            <w:proofErr w:type="spellEnd"/>
-            <w:proofErr w:type="gramEnd"/>
           </w:p>
         </w:tc>
       </w:tr>
@@ -10581,16 +10037,11 @@
             <w:r>
               <w:t xml:space="preserve">Rispetta il formato </w:t>
             </w:r>
-            <w:proofErr w:type="gramStart"/>
             <w:r>
               <w:t>^</w:t>
             </w:r>
             <w:r>
-              <w:t>[</w:t>
-            </w:r>
-            <w:proofErr w:type="gramEnd"/>
-            <w:r>
-              <w:t>0-9]{4}-[0-9]{2}-[0-9]{2}</w:t>
+              <w:t>[0-9]{4}-[0-9]{2}-[0-9]{2}</w:t>
             </w:r>
             <w:r>
               <w:t>+$</w:t>
@@ -10605,15 +10056,7 @@
               </w:numPr>
             </w:pPr>
             <w:r>
-              <w:t>Non rispetta il formato [</w:t>
-            </w:r>
-            <w:proofErr w:type="spellStart"/>
-            <w:r>
-              <w:t>error</w:t>
-            </w:r>
-            <w:proofErr w:type="spellEnd"/>
-            <w:r>
-              <w:t>]</w:t>
+              <w:t>Non rispetta il formato [error]</w:t>
             </w:r>
           </w:p>
         </w:tc>
@@ -10652,13 +10095,9 @@
               </w:rPr>
               <w:t xml:space="preserve"> </w:t>
             </w:r>
-            <w:proofErr w:type="spellStart"/>
-            <w:proofErr w:type="gramStart"/>
             <w:r>
               <w:t>ordine.oraOrdine</w:t>
             </w:r>
-            <w:proofErr w:type="spellEnd"/>
-            <w:proofErr w:type="gramEnd"/>
           </w:p>
         </w:tc>
       </w:tr>
@@ -10697,11 +10136,9 @@
             <w:r>
               <w:t>ora HH:</w:t>
             </w:r>
-            <w:proofErr w:type="gramStart"/>
             <w:r>
               <w:t>MM:SS</w:t>
             </w:r>
-            <w:proofErr w:type="gramEnd"/>
           </w:p>
           <w:p>
             <w:pPr>
@@ -10712,15 +10149,7 @@
               </w:numPr>
             </w:pPr>
             <w:r>
-              <w:t>Non rispetta il formato [</w:t>
-            </w:r>
-            <w:proofErr w:type="spellStart"/>
-            <w:r>
-              <w:t>error</w:t>
-            </w:r>
-            <w:proofErr w:type="spellEnd"/>
-            <w:r>
-              <w:t>]</w:t>
+              <w:t>Non rispetta il formato [error]</w:t>
             </w:r>
           </w:p>
         </w:tc>
@@ -10759,13 +10188,9 @@
               </w:rPr>
               <w:t xml:space="preserve"> </w:t>
             </w:r>
-            <w:proofErr w:type="spellStart"/>
-            <w:proofErr w:type="gramStart"/>
             <w:r>
               <w:t>ordine.dataConsegna</w:t>
             </w:r>
-            <w:proofErr w:type="spellEnd"/>
-            <w:proofErr w:type="gramEnd"/>
           </w:p>
         </w:tc>
       </w:tr>
@@ -10801,16 +10226,11 @@
             <w:r>
               <w:t xml:space="preserve">Rispetta il formato </w:t>
             </w:r>
-            <w:proofErr w:type="gramStart"/>
             <w:r>
               <w:t>^</w:t>
             </w:r>
             <w:r>
-              <w:t>[</w:t>
-            </w:r>
-            <w:proofErr w:type="gramEnd"/>
-            <w:r>
-              <w:t>0-9]{4}-[0-9]{2}-[0-9]{2}</w:t>
+              <w:t>[0-9]{4}-[0-9]{2}-[0-9]{2}</w:t>
             </w:r>
             <w:r>
               <w:t>+$</w:t>
@@ -10825,15 +10245,7 @@
               </w:numPr>
             </w:pPr>
             <w:r>
-              <w:t>Non rispetta il formato [</w:t>
-            </w:r>
-            <w:proofErr w:type="spellStart"/>
-            <w:r>
-              <w:t>error</w:t>
-            </w:r>
-            <w:proofErr w:type="spellEnd"/>
-            <w:r>
-              <w:t>]</w:t>
+              <w:t>Non rispetta il formato [error]</w:t>
             </w:r>
           </w:p>
         </w:tc>
@@ -10872,13 +10284,9 @@
               </w:rPr>
               <w:t xml:space="preserve"> </w:t>
             </w:r>
-            <w:proofErr w:type="spellStart"/>
-            <w:proofErr w:type="gramStart"/>
             <w:r>
               <w:t>ordine.prezzoTot</w:t>
             </w:r>
-            <w:proofErr w:type="spellEnd"/>
-            <w:proofErr w:type="gramEnd"/>
           </w:p>
         </w:tc>
       </w:tr>
@@ -10914,13 +10322,8 @@
             <w:r>
               <w:t xml:space="preserve">Rispetta il formato </w:t>
             </w:r>
-            <w:proofErr w:type="gramStart"/>
-            <w:r>
-              <w:t>^[</w:t>
-            </w:r>
-            <w:proofErr w:type="gramEnd"/>
-            <w:r>
-              <w:t>0-9.-.]+$</w:t>
+            <w:r>
+              <w:t>^[0-9.-.]+$</w:t>
             </w:r>
           </w:p>
           <w:p>
@@ -10932,15 +10335,7 @@
               </w:numPr>
             </w:pPr>
             <w:r>
-              <w:t>Non rispetta il formato [</w:t>
-            </w:r>
-            <w:proofErr w:type="spellStart"/>
-            <w:r>
-              <w:t>error</w:t>
-            </w:r>
-            <w:proofErr w:type="spellEnd"/>
-            <w:r>
-              <w:t>]</w:t>
+              <w:t>Non rispetta il formato [error]</w:t>
             </w:r>
           </w:p>
         </w:tc>
@@ -10980,11 +10375,9 @@
               </w:rPr>
               <w:t xml:space="preserve"> </w:t>
             </w:r>
-            <w:proofErr w:type="spellStart"/>
             <w:r>
               <w:t>ordine.via</w:t>
             </w:r>
-            <w:proofErr w:type="spellEnd"/>
           </w:p>
         </w:tc>
       </w:tr>
@@ -11021,32 +10414,16 @@
               <w:t xml:space="preserve">Rispetta il formato </w:t>
             </w:r>
             <w:r>
-              <w:t>^[a-</w:t>
-            </w:r>
-            <w:proofErr w:type="spellStart"/>
-            <w:r>
-              <w:t>zA</w:t>
-            </w:r>
-            <w:proofErr w:type="spellEnd"/>
-            <w:r>
-              <w:t>-Z</w:t>
-            </w:r>
-            <w:r>
-              <w:t>\</w:t>
-            </w:r>
-            <w:proofErr w:type="gramStart"/>
-            <w:r>
-              <w:t>s</w:t>
+              <w:t>^[a-zA-Z</w:t>
+            </w:r>
+            <w:r>
+              <w:t>\s</w:t>
             </w:r>
             <w:r>
               <w:t>]</w:t>
             </w:r>
             <w:r>
-              <w:t>+</w:t>
-            </w:r>
-            <w:proofErr w:type="gramEnd"/>
-            <w:r>
-              <w:t>$</w:t>
+              <w:t>+$</w:t>
             </w:r>
           </w:p>
           <w:p>
@@ -11058,15 +10435,7 @@
               </w:numPr>
             </w:pPr>
             <w:r>
-              <w:t>Non rispetta il formato [</w:t>
-            </w:r>
-            <w:proofErr w:type="spellStart"/>
-            <w:r>
-              <w:t>error</w:t>
-            </w:r>
-            <w:proofErr w:type="spellEnd"/>
-            <w:r>
-              <w:t>]</w:t>
+              <w:t>Non rispetta il formato [error]</w:t>
             </w:r>
           </w:p>
         </w:tc>
@@ -11105,16 +10474,12 @@
               </w:rPr>
               <w:t xml:space="preserve"> </w:t>
             </w:r>
-            <w:proofErr w:type="spellStart"/>
-            <w:proofErr w:type="gramStart"/>
             <w:r>
               <w:t>ordine.</w:t>
             </w:r>
             <w:r>
               <w:t>numCivico</w:t>
             </w:r>
-            <w:proofErr w:type="spellEnd"/>
-            <w:proofErr w:type="gramEnd"/>
           </w:p>
         </w:tc>
       </w:tr>
@@ -11150,13 +10515,8 @@
             <w:r>
               <w:t xml:space="preserve">Rispetta il formato </w:t>
             </w:r>
-            <w:proofErr w:type="gramStart"/>
-            <w:r>
-              <w:t>^[</w:t>
-            </w:r>
-            <w:proofErr w:type="gramEnd"/>
-            <w:r>
-              <w:t>0-9]+$</w:t>
+            <w:r>
+              <w:t>^[0-9]+$</w:t>
             </w:r>
           </w:p>
           <w:p>
@@ -11168,15 +10528,7 @@
               </w:numPr>
             </w:pPr>
             <w:r>
-              <w:t>Non rispetta il formato [</w:t>
-            </w:r>
-            <w:proofErr w:type="spellStart"/>
-            <w:r>
-              <w:t>error</w:t>
-            </w:r>
-            <w:proofErr w:type="spellEnd"/>
-            <w:r>
-              <w:t>]</w:t>
+              <w:t>Non rispetta il formato [error]</w:t>
             </w:r>
           </w:p>
         </w:tc>
@@ -11215,11 +10567,9 @@
               </w:rPr>
               <w:t xml:space="preserve"> </w:t>
             </w:r>
-            <w:proofErr w:type="spellStart"/>
             <w:r>
               <w:t>ordine.cap</w:t>
             </w:r>
-            <w:proofErr w:type="spellEnd"/>
           </w:p>
         </w:tc>
       </w:tr>
@@ -11255,13 +10605,8 @@
             <w:r>
               <w:t xml:space="preserve">Rispetta il formato </w:t>
             </w:r>
-            <w:proofErr w:type="gramStart"/>
-            <w:r>
-              <w:t>^[</w:t>
-            </w:r>
-            <w:proofErr w:type="gramEnd"/>
-            <w:r>
-              <w:t>0-9]</w:t>
+            <w:r>
+              <w:t>^[0-9]</w:t>
             </w:r>
             <w:r>
               <w:t>{5}</w:t>
@@ -11279,15 +10624,7 @@
               </w:numPr>
             </w:pPr>
             <w:r>
-              <w:t>Non rispetta il formato [</w:t>
-            </w:r>
-            <w:proofErr w:type="spellStart"/>
-            <w:r>
-              <w:t>error</w:t>
-            </w:r>
-            <w:proofErr w:type="spellEnd"/>
-            <w:r>
-              <w:t>]</w:t>
+              <w:t>Non rispetta il formato [error]</w:t>
             </w:r>
           </w:p>
         </w:tc>
@@ -11326,13 +10663,9 @@
               </w:rPr>
               <w:t xml:space="preserve"> </w:t>
             </w:r>
-            <w:proofErr w:type="spellStart"/>
-            <w:proofErr w:type="gramStart"/>
             <w:r>
               <w:t>ordine.città</w:t>
             </w:r>
-            <w:proofErr w:type="spellEnd"/>
-            <w:proofErr w:type="gramEnd"/>
           </w:p>
         </w:tc>
       </w:tr>
@@ -11369,23 +10702,7 @@
               <w:t xml:space="preserve">Rispetta il formato </w:t>
             </w:r>
             <w:r>
-              <w:t>^[a-</w:t>
-            </w:r>
-            <w:proofErr w:type="spellStart"/>
-            <w:r>
-              <w:t>zA</w:t>
-            </w:r>
-            <w:proofErr w:type="spellEnd"/>
-            <w:r>
-              <w:t>-</w:t>
-            </w:r>
-            <w:proofErr w:type="gramStart"/>
-            <w:r>
-              <w:t>Z]+</w:t>
-            </w:r>
-            <w:proofErr w:type="gramEnd"/>
-            <w:r>
-              <w:t>$</w:t>
+              <w:t>^[a-zA-Z]+$</w:t>
             </w:r>
           </w:p>
           <w:p>
@@ -11397,15 +10714,7 @@
               </w:numPr>
             </w:pPr>
             <w:r>
-              <w:t>Non rispetta il formato [</w:t>
-            </w:r>
-            <w:proofErr w:type="spellStart"/>
-            <w:r>
-              <w:t>error</w:t>
-            </w:r>
-            <w:proofErr w:type="spellEnd"/>
-            <w:r>
-              <w:t>]</w:t>
+              <w:t>Non rispetta il formato [error]</w:t>
             </w:r>
           </w:p>
         </w:tc>
@@ -11444,13 +10753,9 @@
               </w:rPr>
               <w:t xml:space="preserve"> </w:t>
             </w:r>
-            <w:proofErr w:type="spellStart"/>
-            <w:proofErr w:type="gramStart"/>
             <w:r>
               <w:t>ordine.stato</w:t>
             </w:r>
-            <w:proofErr w:type="spellEnd"/>
-            <w:proofErr w:type="gramEnd"/>
           </w:p>
         </w:tc>
       </w:tr>
@@ -11487,23 +10792,7 @@
               <w:t xml:space="preserve">Rispetta il formato </w:t>
             </w:r>
             <w:r>
-              <w:t>^[a-</w:t>
-            </w:r>
-            <w:proofErr w:type="spellStart"/>
-            <w:r>
-              <w:t>zA</w:t>
-            </w:r>
-            <w:proofErr w:type="spellEnd"/>
-            <w:r>
-              <w:t>-</w:t>
-            </w:r>
-            <w:proofErr w:type="gramStart"/>
-            <w:r>
-              <w:t>Z]+</w:t>
-            </w:r>
-            <w:proofErr w:type="gramEnd"/>
-            <w:r>
-              <w:t>$</w:t>
+              <w:t>^[a-zA-Z]+$</w:t>
             </w:r>
           </w:p>
           <w:p>
@@ -11515,15 +10804,7 @@
               </w:numPr>
             </w:pPr>
             <w:r>
-              <w:t>Non rispetta il formato [</w:t>
-            </w:r>
-            <w:proofErr w:type="spellStart"/>
-            <w:r>
-              <w:t>error</w:t>
-            </w:r>
-            <w:proofErr w:type="spellEnd"/>
-            <w:r>
-              <w:t>]</w:t>
+              <w:t>Non rispetta il formato [error]</w:t>
             </w:r>
           </w:p>
         </w:tc>
@@ -11562,13 +10843,9 @@
               </w:rPr>
               <w:t xml:space="preserve"> </w:t>
             </w:r>
-            <w:proofErr w:type="spellStart"/>
-            <w:proofErr w:type="gramStart"/>
             <w:r>
               <w:t>ordine.numeroCarta</w:t>
             </w:r>
-            <w:proofErr w:type="spellEnd"/>
-            <w:proofErr w:type="gramEnd"/>
           </w:p>
         </w:tc>
       </w:tr>
@@ -11604,13 +10881,8 @@
             <w:r>
               <w:t xml:space="preserve">Rispetta il formato </w:t>
             </w:r>
-            <w:proofErr w:type="gramStart"/>
-            <w:r>
-              <w:t>^[</w:t>
-            </w:r>
-            <w:proofErr w:type="gramEnd"/>
-            <w:r>
-              <w:t>0-9]{16}</w:t>
+            <w:r>
+              <w:t>^[0-9]{16}</w:t>
             </w:r>
             <w:r>
               <w:t>$</w:t>
@@ -11625,15 +10897,7 @@
               </w:numPr>
             </w:pPr>
             <w:r>
-              <w:t>Non rispetta il formato [</w:t>
-            </w:r>
-            <w:proofErr w:type="spellStart"/>
-            <w:r>
-              <w:t>error</w:t>
-            </w:r>
-            <w:proofErr w:type="spellEnd"/>
-            <w:r>
-              <w:t>]</w:t>
+              <w:t>Non rispetta il formato [error]</w:t>
             </w:r>
           </w:p>
         </w:tc>
@@ -11672,13 +10936,9 @@
               </w:rPr>
               <w:t xml:space="preserve"> </w:t>
             </w:r>
-            <w:proofErr w:type="spellStart"/>
-            <w:proofErr w:type="gramStart"/>
             <w:r>
               <w:t>ordine.email</w:t>
             </w:r>
-            <w:proofErr w:type="spellEnd"/>
-            <w:proofErr w:type="gramEnd"/>
           </w:p>
         </w:tc>
       </w:tr>
@@ -11714,11 +10974,9 @@
             <w:r>
               <w:t xml:space="preserve"> </w:t>
             </w:r>
-            <w:proofErr w:type="spellStart"/>
             <w:r>
               <w:t>indirizzo@dominio</w:t>
             </w:r>
-            <w:proofErr w:type="spellEnd"/>
           </w:p>
           <w:p>
             <w:pPr>
@@ -11729,15 +10987,7 @@
               </w:numPr>
             </w:pPr>
             <w:r>
-              <w:t>Non rispetta il formato [</w:t>
-            </w:r>
-            <w:proofErr w:type="spellStart"/>
-            <w:r>
-              <w:t>error</w:t>
-            </w:r>
-            <w:proofErr w:type="spellEnd"/>
-            <w:r>
-              <w:t>]</w:t>
+              <w:t>Non rispetta il formato [error]</w:t>
             </w:r>
           </w:p>
         </w:tc>
@@ -12979,11 +12229,9 @@
               </w:rPr>
               <w:t xml:space="preserve"> </w:t>
             </w:r>
-            <w:proofErr w:type="gramStart"/>
             <w:r>
               <w:t>email</w:t>
             </w:r>
-            <w:proofErr w:type="gramEnd"/>
           </w:p>
         </w:tc>
       </w:tr>
@@ -13011,13 +12259,8 @@
               </w:numPr>
             </w:pPr>
             <w:r>
-              <w:t xml:space="preserve">Rispetta il formato </w:t>
-            </w:r>
-            <w:proofErr w:type="spellStart"/>
-            <w:r>
-              <w:t>indirizzo@dominio</w:t>
-            </w:r>
-            <w:proofErr w:type="spellEnd"/>
+              <w:t>Rispetta il formato indirizzo@dominio</w:t>
+            </w:r>
           </w:p>
           <w:p>
             <w:pPr>
@@ -13028,15 +12271,7 @@
               </w:numPr>
             </w:pPr>
             <w:r>
-              <w:t>Non rispetta il formato [</w:t>
-            </w:r>
-            <w:proofErr w:type="spellStart"/>
-            <w:r>
-              <w:t>error</w:t>
-            </w:r>
-            <w:proofErr w:type="spellEnd"/>
-            <w:r>
-              <w:t>]</w:t>
+              <w:t>Non rispetta il formato [error]</w:t>
             </w:r>
           </w:p>
         </w:tc>
@@ -13348,6 +12583,9 @@
       </w:r>
       <w:bookmarkStart w:id="31" w:name="_Toc196268"/>
       <w:r>
+        <w:t xml:space="preserve">Gestione </w:t>
+      </w:r>
+      <w:r>
         <w:t>Amministratore</w:t>
       </w:r>
       <w:bookmarkEnd w:id="31"/>
@@ -13425,16 +12663,9 @@
                 <w:numId w:val="22"/>
               </w:numPr>
             </w:pPr>
-            <w:proofErr w:type="gramStart"/>
-            <w:r>
-              <w:t>Libro!=</w:t>
-            </w:r>
-            <w:proofErr w:type="spellStart"/>
-            <w:proofErr w:type="gramEnd"/>
-            <w:r>
-              <w:t>null</w:t>
-            </w:r>
-            <w:proofErr w:type="spellEnd"/>
+            <w:r>
+              <w:t>Libro!=null</w:t>
+            </w:r>
           </w:p>
           <w:p>
             <w:pPr>
@@ -13445,23 +12676,7 @@
               </w:numPr>
             </w:pPr>
             <w:r>
-              <w:t>Libro==</w:t>
-            </w:r>
-            <w:proofErr w:type="spellStart"/>
-            <w:r>
-              <w:t>null</w:t>
-            </w:r>
-            <w:proofErr w:type="spellEnd"/>
-            <w:r>
-              <w:t xml:space="preserve"> [</w:t>
-            </w:r>
-            <w:proofErr w:type="spellStart"/>
-            <w:r>
-              <w:t>error</w:t>
-            </w:r>
-            <w:proofErr w:type="spellEnd"/>
-            <w:r>
-              <w:t>]</w:t>
+              <w:t>Libro==null [error]</w:t>
             </w:r>
           </w:p>
         </w:tc>
@@ -13497,16 +12712,12 @@
             <w:r>
               <w:t xml:space="preserve"> </w:t>
             </w:r>
-            <w:proofErr w:type="spellStart"/>
-            <w:proofErr w:type="gramStart"/>
             <w:r>
               <w:t>libro.</w:t>
             </w:r>
             <w:r>
               <w:t>isbn</w:t>
             </w:r>
-            <w:proofErr w:type="spellEnd"/>
-            <w:proofErr w:type="gramEnd"/>
           </w:p>
         </w:tc>
       </w:tr>
@@ -13546,18 +12757,10 @@
               <w:t>Rispetta il formato</w:t>
             </w:r>
             <w:r>
-              <w:t xml:space="preserve"> </w:t>
-            </w:r>
-            <w:proofErr w:type="gramStart"/>
-            <w:r>
-              <w:t>^</w:t>
-            </w:r>
-            <w:r>
-              <w:t>[</w:t>
-            </w:r>
-            <w:proofErr w:type="gramEnd"/>
-            <w:r>
-              <w:t>0-9]</w:t>
+              <w:t xml:space="preserve"> ^</w:t>
+            </w:r>
+            <w:r>
+              <w:t>[0-9]</w:t>
             </w:r>
             <w:r>
               <w:t>{13}</w:t>
@@ -13575,15 +12778,7 @@
               </w:numPr>
             </w:pPr>
             <w:r>
-              <w:t>Non rispetta il formato [</w:t>
-            </w:r>
-            <w:proofErr w:type="spellStart"/>
-            <w:r>
-              <w:t>error</w:t>
-            </w:r>
-            <w:proofErr w:type="spellEnd"/>
-            <w:r>
-              <w:t>]</w:t>
+              <w:t>Non rispetta il formato [error]</w:t>
             </w:r>
           </w:p>
         </w:tc>
@@ -13619,16 +12814,12 @@
             <w:r>
               <w:t xml:space="preserve"> </w:t>
             </w:r>
-            <w:proofErr w:type="spellStart"/>
-            <w:proofErr w:type="gramStart"/>
             <w:r>
               <w:t>libro.</w:t>
             </w:r>
             <w:r>
               <w:t>titolo</w:t>
             </w:r>
-            <w:proofErr w:type="spellEnd"/>
-            <w:proofErr w:type="gramEnd"/>
           </w:p>
         </w:tc>
       </w:tr>
@@ -13670,7 +12861,6 @@
             <w:r>
               <w:t>[A-Za-z0-9</w:t>
             </w:r>
-            <w:proofErr w:type="gramStart"/>
             <w:r>
               <w:t>\-_\s</w:t>
             </w:r>
@@ -13680,7 +12870,6 @@
             <w:r>
               <w:t>{</w:t>
             </w:r>
-            <w:proofErr w:type="gramEnd"/>
             <w:r>
               <w:t>0, 100}</w:t>
             </w:r>
@@ -13697,15 +12886,7 @@
               </w:numPr>
             </w:pPr>
             <w:r>
-              <w:t>Non rispetta il formato [</w:t>
-            </w:r>
-            <w:proofErr w:type="spellStart"/>
-            <w:r>
-              <w:t>error</w:t>
-            </w:r>
-            <w:proofErr w:type="spellEnd"/>
-            <w:r>
-              <w:t>]</w:t>
+              <w:t>Non rispetta il formato [error]</w:t>
             </w:r>
           </w:p>
         </w:tc>
@@ -13741,16 +12922,12 @@
             <w:r>
               <w:t xml:space="preserve"> </w:t>
             </w:r>
-            <w:proofErr w:type="spellStart"/>
-            <w:proofErr w:type="gramStart"/>
             <w:r>
               <w:t>libro.</w:t>
             </w:r>
             <w:r>
               <w:t>trama</w:t>
             </w:r>
-            <w:proofErr w:type="spellEnd"/>
-            <w:proofErr w:type="gramEnd"/>
           </w:p>
         </w:tc>
       </w:tr>
@@ -13800,15 +12977,7 @@
               </w:numPr>
             </w:pPr>
             <w:r>
-              <w:t>Lunghezza &gt;200 [</w:t>
-            </w:r>
-            <w:proofErr w:type="spellStart"/>
-            <w:r>
-              <w:t>error</w:t>
-            </w:r>
-            <w:proofErr w:type="spellEnd"/>
-            <w:r>
-              <w:t>]</w:t>
+              <w:t>Lunghezza &gt;200 [error]</w:t>
             </w:r>
           </w:p>
         </w:tc>
@@ -13844,16 +13013,12 @@
             <w:r>
               <w:t xml:space="preserve"> </w:t>
             </w:r>
-            <w:proofErr w:type="spellStart"/>
-            <w:proofErr w:type="gramStart"/>
             <w:r>
               <w:t>libro.</w:t>
             </w:r>
             <w:r>
               <w:t>categoria</w:t>
             </w:r>
-            <w:proofErr w:type="spellEnd"/>
-            <w:proofErr w:type="gramEnd"/>
           </w:p>
         </w:tc>
       </w:tr>
@@ -13895,7 +13060,6 @@
             <w:r>
               <w:t>[A-Za-z0-9</w:t>
             </w:r>
-            <w:proofErr w:type="gramStart"/>
             <w:r>
               <w:t>\-_\s</w:t>
             </w:r>
@@ -13903,11 +13067,7 @@
               <w:t>]</w:t>
             </w:r>
             <w:r>
-              <w:t>{</w:t>
-            </w:r>
-            <w:proofErr w:type="gramEnd"/>
-            <w:r>
-              <w:t>0, 30}</w:t>
+              <w:t>{0, 30}</w:t>
             </w:r>
             <w:r>
               <w:t>+$</w:t>
@@ -13922,15 +13082,7 @@
               </w:numPr>
             </w:pPr>
             <w:r>
-              <w:t>Non rispetta il formato [</w:t>
-            </w:r>
-            <w:proofErr w:type="spellStart"/>
-            <w:r>
-              <w:t>error</w:t>
-            </w:r>
-            <w:proofErr w:type="spellEnd"/>
-            <w:r>
-              <w:t>]</w:t>
+              <w:t>Non rispetta il formato [error]</w:t>
             </w:r>
           </w:p>
         </w:tc>
@@ -13966,16 +13118,12 @@
             <w:r>
               <w:t xml:space="preserve"> </w:t>
             </w:r>
-            <w:proofErr w:type="spellStart"/>
-            <w:proofErr w:type="gramStart"/>
             <w:r>
               <w:t>libro.</w:t>
             </w:r>
             <w:r>
               <w:t>prezzo</w:t>
             </w:r>
-            <w:proofErr w:type="spellEnd"/>
-            <w:proofErr w:type="gramEnd"/>
           </w:p>
         </w:tc>
       </w:tr>
@@ -14011,14 +13159,12 @@
             <w:r>
               <w:t xml:space="preserve">Rispetta il formato </w:t>
             </w:r>
-            <w:proofErr w:type="gramStart"/>
             <w:r>
               <w:t>^</w:t>
             </w:r>
             <w:r>
               <w:t>[</w:t>
             </w:r>
-            <w:proofErr w:type="gramEnd"/>
             <w:r>
               <w:t>0</w:t>
             </w:r>
@@ -14044,15 +13190,7 @@
               </w:numPr>
             </w:pPr>
             <w:r>
-              <w:t>Non rispetta il formato [</w:t>
-            </w:r>
-            <w:proofErr w:type="spellStart"/>
-            <w:r>
-              <w:t>error</w:t>
-            </w:r>
-            <w:proofErr w:type="spellEnd"/>
-            <w:r>
-              <w:t>]</w:t>
+              <w:t>Non rispetta il formato [error]</w:t>
             </w:r>
           </w:p>
         </w:tc>
@@ -14099,15 +13237,7 @@
               </w:numPr>
             </w:pPr>
             <w:r>
-              <w:t>=0 [</w:t>
-            </w:r>
-            <w:proofErr w:type="spellStart"/>
-            <w:r>
-              <w:t>error</w:t>
-            </w:r>
-            <w:proofErr w:type="spellEnd"/>
-            <w:r>
-              <w:t>]</w:t>
+              <w:t>=0 [error]</w:t>
             </w:r>
           </w:p>
         </w:tc>
@@ -14143,16 +13273,12 @@
             <w:r>
               <w:t xml:space="preserve"> </w:t>
             </w:r>
-            <w:proofErr w:type="spellStart"/>
-            <w:proofErr w:type="gramStart"/>
             <w:r>
               <w:t>libro.</w:t>
             </w:r>
             <w:r>
               <w:t>quantità</w:t>
             </w:r>
-            <w:proofErr w:type="spellEnd"/>
-            <w:proofErr w:type="gramEnd"/>
           </w:p>
         </w:tc>
       </w:tr>
@@ -14188,16 +13314,11 @@
             <w:r>
               <w:t xml:space="preserve">Rispetta il formato </w:t>
             </w:r>
-            <w:proofErr w:type="gramStart"/>
             <w:r>
               <w:t>^</w:t>
             </w:r>
             <w:r>
-              <w:t>[</w:t>
-            </w:r>
-            <w:proofErr w:type="gramEnd"/>
-            <w:r>
-              <w:t>0-9]</w:t>
+              <w:t>[0-9]</w:t>
             </w:r>
             <w:r>
               <w:t>+$</w:t>
@@ -14212,15 +13333,7 @@
               </w:numPr>
             </w:pPr>
             <w:r>
-              <w:t>Non rispetta il formato [</w:t>
-            </w:r>
-            <w:proofErr w:type="spellStart"/>
-            <w:r>
-              <w:t>error</w:t>
-            </w:r>
-            <w:proofErr w:type="spellEnd"/>
-            <w:r>
-              <w:t>]</w:t>
+              <w:t>Non rispetta il formato [error]</w:t>
             </w:r>
           </w:p>
         </w:tc>
@@ -14256,16 +13369,12 @@
             <w:r>
               <w:t xml:space="preserve"> </w:t>
             </w:r>
-            <w:proofErr w:type="spellStart"/>
-            <w:proofErr w:type="gramStart"/>
             <w:r>
               <w:t>libro.</w:t>
             </w:r>
             <w:r>
               <w:t>autore</w:t>
             </w:r>
-            <w:proofErr w:type="spellEnd"/>
-            <w:proofErr w:type="gramEnd"/>
           </w:p>
         </w:tc>
       </w:tr>
@@ -14308,21 +13417,13 @@
               <w:t>[A-Za-z</w:t>
             </w:r>
             <w:r>
-              <w:t>.-</w:t>
-            </w:r>
-            <w:proofErr w:type="gramStart"/>
-            <w:r>
-              <w:t>,</w:t>
+              <w:t>.-,</w:t>
             </w:r>
             <w:r>
               <w:t>]</w:t>
             </w:r>
             <w:r>
-              <w:t>{</w:t>
-            </w:r>
-            <w:proofErr w:type="gramEnd"/>
-            <w:r>
-              <w:t>0, 100}</w:t>
+              <w:t>{0, 100}</w:t>
             </w:r>
             <w:r>
               <w:t>+</w:t>
@@ -14340,15 +13441,7 @@
               </w:numPr>
             </w:pPr>
             <w:r>
-              <w:t>Non rispetta il formato [</w:t>
-            </w:r>
-            <w:proofErr w:type="spellStart"/>
-            <w:r>
-              <w:t>error</w:t>
-            </w:r>
-            <w:proofErr w:type="spellEnd"/>
-            <w:r>
-              <w:t>]</w:t>
+              <w:t>Non rispetta il formato [error]</w:t>
             </w:r>
           </w:p>
         </w:tc>
@@ -14384,8 +13477,6 @@
             <w:r>
               <w:t xml:space="preserve"> </w:t>
             </w:r>
-            <w:proofErr w:type="spellStart"/>
-            <w:proofErr w:type="gramStart"/>
             <w:r>
               <w:t>libro.</w:t>
             </w:r>
@@ -14398,8 +13489,6 @@
             <w:r>
               <w:t>scita</w:t>
             </w:r>
-            <w:proofErr w:type="spellEnd"/>
-            <w:proofErr w:type="gramEnd"/>
           </w:p>
         </w:tc>
       </w:tr>
@@ -14436,16 +13525,11 @@
               <w:t>Rispetta il formato</w:t>
             </w:r>
             <w:r>
-              <w:t xml:space="preserve"> </w:t>
-            </w:r>
-            <w:proofErr w:type="gramStart"/>
-            <w:r>
-              <w:t>^</w:t>
+              <w:t xml:space="preserve"> ^</w:t>
             </w:r>
             <w:r>
               <w:t>[</w:t>
             </w:r>
-            <w:proofErr w:type="gramEnd"/>
             <w:r>
               <w:t>0-9</w:t>
             </w:r>
@@ -14471,15 +13555,7 @@
               </w:numPr>
             </w:pPr>
             <w:r>
-              <w:t>Non rispetta il formato [</w:t>
-            </w:r>
-            <w:proofErr w:type="spellStart"/>
-            <w:r>
-              <w:t>error</w:t>
-            </w:r>
-            <w:proofErr w:type="spellEnd"/>
-            <w:r>
-              <w:t>]</w:t>
+              <w:t>Non rispetta il formato [error]</w:t>
             </w:r>
           </w:p>
         </w:tc>
@@ -14529,15 +13605,7 @@
               </w:numPr>
             </w:pPr>
             <w:r>
-              <w:t>Altrimenti [</w:t>
-            </w:r>
-            <w:proofErr w:type="spellStart"/>
-            <w:r>
-              <w:t>error</w:t>
-            </w:r>
-            <w:proofErr w:type="spellEnd"/>
-            <w:r>
-              <w:t>]</w:t>
+              <w:t>Altrimenti [error]</w:t>
             </w:r>
           </w:p>
         </w:tc>
@@ -15151,15 +14219,7 @@
               <w:t xml:space="preserve">EL1, </w:t>
             </w:r>
             <w:r>
-              <w:t>FI1, FT1, FRT1, FC1, FP1, VP</w:t>
-            </w:r>
-            <w:proofErr w:type="gramStart"/>
-            <w:r>
-              <w:t>1,FQ</w:t>
-            </w:r>
-            <w:proofErr w:type="gramEnd"/>
-            <w:r>
-              <w:t>2</w:t>
+              <w:t>FI1, FT1, FRT1, FC1, FP1, VP1,FQ2</w:t>
             </w:r>
           </w:p>
         </w:tc>
@@ -15501,13 +14561,8 @@
               <w:t>Parametro:</w:t>
             </w:r>
             <w:r>
-              <w:t xml:space="preserve"> </w:t>
-            </w:r>
-            <w:proofErr w:type="spellStart"/>
-            <w:r>
-              <w:t>isbn</w:t>
-            </w:r>
-            <w:proofErr w:type="spellEnd"/>
+              <w:t xml:space="preserve"> isbn</w:t>
+            </w:r>
           </w:p>
         </w:tc>
       </w:tr>
@@ -15535,15 +14590,7 @@
               </w:numPr>
             </w:pPr>
             <w:r>
-              <w:t xml:space="preserve">Rispetta il formato </w:t>
-            </w:r>
-            <w:proofErr w:type="gramStart"/>
-            <w:r>
-              <w:t>^[</w:t>
-            </w:r>
-            <w:proofErr w:type="gramEnd"/>
-            <w:r>
-              <w:t>0-9]{13}+$</w:t>
+              <w:t>Rispetta il formato ^[0-9]{13}+$</w:t>
             </w:r>
           </w:p>
           <w:p>
@@ -15555,15 +14602,7 @@
               </w:numPr>
             </w:pPr>
             <w:r>
-              <w:t>Non rispetta il formato [</w:t>
-            </w:r>
-            <w:proofErr w:type="spellStart"/>
-            <w:r>
-              <w:t>error</w:t>
-            </w:r>
-            <w:proofErr w:type="spellEnd"/>
-            <w:r>
-              <w:t>]</w:t>
+              <w:t>Non rispetta il formato [error]</w:t>
             </w:r>
           </w:p>
         </w:tc>
@@ -15591,13 +14630,8 @@
                 <w:numId w:val="22"/>
               </w:numPr>
             </w:pPr>
-            <w:proofErr w:type="spellStart"/>
-            <w:r>
-              <w:t>Isbn</w:t>
-            </w:r>
-            <w:proofErr w:type="spellEnd"/>
-            <w:r>
-              <w:t xml:space="preserve"> presente nel carrello</w:t>
+            <w:r>
+              <w:t>Isbn presente nel carrello</w:t>
             </w:r>
           </w:p>
           <w:p>
@@ -15608,21 +14642,8 @@
                 <w:numId w:val="22"/>
               </w:numPr>
             </w:pPr>
-            <w:proofErr w:type="spellStart"/>
-            <w:r>
-              <w:t>Isbn</w:t>
-            </w:r>
-            <w:proofErr w:type="spellEnd"/>
-            <w:r>
-              <w:t xml:space="preserve"> non presente [</w:t>
-            </w:r>
-            <w:proofErr w:type="spellStart"/>
-            <w:r>
-              <w:t>error</w:t>
-            </w:r>
-            <w:proofErr w:type="spellEnd"/>
-            <w:r>
-              <w:t>]</w:t>
+            <w:r>
+              <w:t>Isbn non presente [error]</w:t>
             </w:r>
           </w:p>
         </w:tc>
@@ -15925,13 +14946,8 @@
               <w:t>Parametro:</w:t>
             </w:r>
             <w:r>
-              <w:t xml:space="preserve"> </w:t>
-            </w:r>
-            <w:proofErr w:type="spellStart"/>
-            <w:r>
-              <w:t>idRecensione</w:t>
-            </w:r>
-            <w:proofErr w:type="spellEnd"/>
+              <w:t xml:space="preserve"> idRecensione</w:t>
+            </w:r>
           </w:p>
         </w:tc>
       </w:tr>
@@ -15959,15 +14975,7 @@
               </w:numPr>
             </w:pPr>
             <w:r>
-              <w:t xml:space="preserve">Rispetta il formato </w:t>
-            </w:r>
-            <w:proofErr w:type="gramStart"/>
-            <w:r>
-              <w:t>^[</w:t>
-            </w:r>
-            <w:proofErr w:type="gramEnd"/>
-            <w:r>
-              <w:t>0-9]+$</w:t>
+              <w:t>Rispetta il formato ^[0-9]+$</w:t>
             </w:r>
           </w:p>
           <w:p>
@@ -15979,15 +14987,7 @@
               </w:numPr>
             </w:pPr>
             <w:r>
-              <w:t>Non rispetta il formato [</w:t>
-            </w:r>
-            <w:proofErr w:type="spellStart"/>
-            <w:r>
-              <w:t>error</w:t>
-            </w:r>
-            <w:proofErr w:type="spellEnd"/>
-            <w:r>
-              <w:t>]</w:t>
+              <w:t>Non rispetta il formato [error]</w:t>
             </w:r>
           </w:p>
         </w:tc>
@@ -16015,13 +15015,8 @@
                 <w:numId w:val="22"/>
               </w:numPr>
             </w:pPr>
-            <w:proofErr w:type="spellStart"/>
-            <w:r>
-              <w:t>idRecensione</w:t>
-            </w:r>
-            <w:proofErr w:type="spellEnd"/>
-            <w:r>
-              <w:t xml:space="preserve"> presente nel carrello</w:t>
+            <w:r>
+              <w:t>idRecensione presente nel carrello</w:t>
             </w:r>
           </w:p>
           <w:p>
@@ -16032,21 +15027,8 @@
                 <w:numId w:val="22"/>
               </w:numPr>
             </w:pPr>
-            <w:proofErr w:type="spellStart"/>
-            <w:r>
-              <w:t>idRecensione</w:t>
-            </w:r>
-            <w:proofErr w:type="spellEnd"/>
-            <w:r>
-              <w:t xml:space="preserve"> non presente [</w:t>
-            </w:r>
-            <w:proofErr w:type="spellStart"/>
-            <w:r>
-              <w:t>error</w:t>
-            </w:r>
-            <w:proofErr w:type="spellEnd"/>
-            <w:r>
-              <w:t>]</w:t>
+            <w:r>
+              <w:t>idRecensione non presente [error]</w:t>
             </w:r>
           </w:p>
         </w:tc>
@@ -16284,14 +15266,9 @@
       </w:pPr>
       <w:bookmarkStart w:id="35" w:name="_Toc196272"/>
       <w:r>
-        <w:t xml:space="preserve">Ricercare un account tramite </w:t>
-      </w:r>
-      <w:proofErr w:type="gramStart"/>
-      <w:r>
-        <w:t>email</w:t>
+        <w:t>Ricercare un account tramite email</w:t>
       </w:r>
       <w:bookmarkEnd w:id="35"/>
-      <w:proofErr w:type="gramEnd"/>
     </w:p>
     <w:tbl>
       <w:tblPr>
@@ -16320,13 +15297,8 @@
               <w:t>Parametro:</w:t>
             </w:r>
             <w:r>
-              <w:t xml:space="preserve"> </w:t>
-            </w:r>
-            <w:proofErr w:type="gramStart"/>
-            <w:r>
-              <w:t>email</w:t>
-            </w:r>
-            <w:proofErr w:type="gramEnd"/>
+              <w:t xml:space="preserve"> email</w:t>
+            </w:r>
           </w:p>
         </w:tc>
       </w:tr>
@@ -16354,13 +15326,8 @@
               </w:numPr>
             </w:pPr>
             <w:r>
-              <w:t xml:space="preserve">Rispetta il formato </w:t>
-            </w:r>
-            <w:proofErr w:type="spellStart"/>
-            <w:r>
-              <w:t>indirizzo@dominio</w:t>
-            </w:r>
-            <w:proofErr w:type="spellEnd"/>
+              <w:t>Rispetta il formato indirizzo@dominio</w:t>
+            </w:r>
           </w:p>
           <w:p>
             <w:pPr>
@@ -16371,15 +15338,7 @@
               </w:numPr>
             </w:pPr>
             <w:r>
-              <w:t>Non rispetta il formato [</w:t>
-            </w:r>
-            <w:proofErr w:type="spellStart"/>
-            <w:r>
-              <w:t>error</w:t>
-            </w:r>
-            <w:proofErr w:type="spellEnd"/>
-            <w:r>
-              <w:t>]</w:t>
+              <w:t>Non rispetta il formato [error]</w:t>
             </w:r>
           </w:p>
         </w:tc>
@@ -16423,15 +15382,7 @@
               </w:numPr>
             </w:pPr>
             <w:r>
-              <w:t>Nessuna corrispondenza [</w:t>
-            </w:r>
-            <w:proofErr w:type="spellStart"/>
-            <w:r>
-              <w:t>error</w:t>
-            </w:r>
-            <w:proofErr w:type="spellEnd"/>
-            <w:r>
-              <w:t>]</w:t>
+              <w:t>Nessuna corrispondenza [error]</w:t>
             </w:r>
           </w:p>
         </w:tc>
@@ -16721,13 +15672,8 @@
               <w:t>Parametro:</w:t>
             </w:r>
             <w:r>
-              <w:t xml:space="preserve"> </w:t>
-            </w:r>
-            <w:proofErr w:type="gramStart"/>
-            <w:r>
-              <w:t>email</w:t>
-            </w:r>
-            <w:proofErr w:type="gramEnd"/>
+              <w:t xml:space="preserve"> email</w:t>
+            </w:r>
           </w:p>
         </w:tc>
       </w:tr>
@@ -16756,13 +15702,8 @@
               </w:numPr>
             </w:pPr>
             <w:r>
-              <w:t xml:space="preserve">Rispetta il formato </w:t>
-            </w:r>
-            <w:proofErr w:type="spellStart"/>
-            <w:r>
-              <w:t>indirizzo@dominio</w:t>
-            </w:r>
-            <w:proofErr w:type="spellEnd"/>
+              <w:t>Rispetta il formato indirizzo@dominio</w:t>
+            </w:r>
           </w:p>
           <w:p>
             <w:pPr>
@@ -16773,15 +15714,7 @@
               </w:numPr>
             </w:pPr>
             <w:r>
-              <w:t>Non rispetta il formato [</w:t>
-            </w:r>
-            <w:proofErr w:type="spellStart"/>
-            <w:r>
-              <w:t>error</w:t>
-            </w:r>
-            <w:proofErr w:type="spellEnd"/>
-            <w:r>
-              <w:t>]</w:t>
+              <w:t>Non rispetta il formato [error]</w:t>
             </w:r>
           </w:p>
         </w:tc>
@@ -16828,15 +15761,7 @@
               </w:numPr>
             </w:pPr>
             <w:r>
-              <w:t>Nessuna corrispondenza [</w:t>
-            </w:r>
-            <w:proofErr w:type="spellStart"/>
-            <w:r>
-              <w:t>error</w:t>
-            </w:r>
-            <w:proofErr w:type="spellEnd"/>
-            <w:r>
-              <w:t>]</w:t>
+              <w:t>Nessuna corrispondenza [error]</w:t>
             </w:r>
           </w:p>
         </w:tc>
@@ -16911,44 +15836,10 @@
               </w:numPr>
             </w:pPr>
             <w:r>
-              <w:t xml:space="preserve">Il </w:t>
-            </w:r>
-            <w:proofErr w:type="spellStart"/>
-            <w:proofErr w:type="gramStart"/>
-            <w:r>
-              <w:t>tipo.equals</w:t>
-            </w:r>
-            <w:proofErr w:type="spellEnd"/>
-            <w:proofErr w:type="gramEnd"/>
-            <w:r>
-              <w:t>(“</w:t>
-            </w:r>
-            <w:r>
-              <w:t xml:space="preserve">Amministratore”) o </w:t>
-            </w:r>
-            <w:proofErr w:type="spellStart"/>
-            <w:r>
-              <w:t>tipo.equals</w:t>
-            </w:r>
-            <w:proofErr w:type="spellEnd"/>
-            <w:r>
-              <w:t>(“</w:t>
-            </w:r>
-            <w:proofErr w:type="spellStart"/>
-            <w:r>
-              <w:t>AmministratoreOrdini</w:t>
-            </w:r>
-            <w:proofErr w:type="spellEnd"/>
-            <w:r>
-              <w:t xml:space="preserve">”) o </w:t>
-            </w:r>
-            <w:proofErr w:type="spellStart"/>
-            <w:r>
-              <w:t>tipo.equals</w:t>
-            </w:r>
-            <w:proofErr w:type="spellEnd"/>
-            <w:r>
-              <w:t>(“Cliente”)</w:t>
+              <w:t>Il tipo.equals(“</w:t>
+            </w:r>
+            <w:r>
+              <w:t>Amministratore”) o tipo.equals(“AmministratoreOrdini”) o tipo.equals(“Cliente”)</w:t>
             </w:r>
           </w:p>
           <w:p>
@@ -17279,13 +16170,8 @@
               <w:t>Parametro:</w:t>
             </w:r>
             <w:r>
-              <w:t xml:space="preserve"> </w:t>
-            </w:r>
-            <w:proofErr w:type="gramStart"/>
-            <w:r>
-              <w:t>email</w:t>
-            </w:r>
-            <w:proofErr w:type="gramEnd"/>
+              <w:t xml:space="preserve"> email</w:t>
+            </w:r>
           </w:p>
         </w:tc>
       </w:tr>
@@ -17313,13 +16199,8 @@
               </w:numPr>
             </w:pPr>
             <w:r>
-              <w:t xml:space="preserve">Rispetta il formato </w:t>
-            </w:r>
-            <w:proofErr w:type="spellStart"/>
-            <w:r>
-              <w:t>indirizzo@dominio</w:t>
-            </w:r>
-            <w:proofErr w:type="spellEnd"/>
+              <w:t>Rispetta il formato indirizzo@dominio</w:t>
+            </w:r>
           </w:p>
           <w:p>
             <w:pPr>
@@ -17330,15 +16211,7 @@
               </w:numPr>
             </w:pPr>
             <w:r>
-              <w:t>Non rispetta il formato [</w:t>
-            </w:r>
-            <w:proofErr w:type="spellStart"/>
-            <w:r>
-              <w:t>error</w:t>
-            </w:r>
-            <w:proofErr w:type="spellEnd"/>
-            <w:r>
-              <w:t>]</w:t>
+              <w:t>Non rispetta il formato [error]</w:t>
             </w:r>
           </w:p>
         </w:tc>
@@ -17379,15 +16252,7 @@
               </w:numPr>
             </w:pPr>
             <w:r>
-              <w:t>Nessuna corrispondenza [</w:t>
-            </w:r>
-            <w:proofErr w:type="spellStart"/>
-            <w:r>
-              <w:t>error</w:t>
-            </w:r>
-            <w:proofErr w:type="spellEnd"/>
-            <w:r>
-              <w:t>]</w:t>
+              <w:t>Nessuna corrispondenza [error]</w:t>
             </w:r>
           </w:p>
         </w:tc>
@@ -17654,6 +16519,9 @@
       </w:pPr>
       <w:bookmarkStart w:id="38" w:name="_Toc196275"/>
       <w:r>
+        <w:t xml:space="preserve">Gestione </w:t>
+      </w:r>
+      <w:r>
         <w:t>Amministratore ordini</w:t>
       </w:r>
       <w:bookmarkEnd w:id="38"/>
@@ -17700,11 +16568,9 @@
               </w:rPr>
               <w:t xml:space="preserve"> </w:t>
             </w:r>
-            <w:proofErr w:type="spellStart"/>
             <w:r>
               <w:t>numOrdine</w:t>
             </w:r>
-            <w:proofErr w:type="spellEnd"/>
           </w:p>
         </w:tc>
       </w:tr>
@@ -17741,15 +16607,7 @@
               </w:numPr>
             </w:pPr>
             <w:r>
-              <w:t xml:space="preserve">Rispetta il formato </w:t>
-            </w:r>
-            <w:proofErr w:type="gramStart"/>
-            <w:r>
-              <w:t>^[</w:t>
-            </w:r>
-            <w:proofErr w:type="gramEnd"/>
-            <w:r>
-              <w:t>0-9]</w:t>
+              <w:t>Rispetta il formato ^[0-9]</w:t>
             </w:r>
             <w:r>
               <w:t>+</w:t>
@@ -17767,15 +16625,7 @@
               </w:numPr>
             </w:pPr>
             <w:r>
-              <w:t>Non rispetta il formato [</w:t>
-            </w:r>
-            <w:proofErr w:type="spellStart"/>
-            <w:r>
-              <w:t>error</w:t>
-            </w:r>
-            <w:proofErr w:type="spellEnd"/>
-            <w:r>
-              <w:t>]</w:t>
+              <w:t>Non rispetta il formato [error]</w:t>
             </w:r>
           </w:p>
         </w:tc>
@@ -18176,11 +17026,9 @@
               </w:rPr>
               <w:t xml:space="preserve"> </w:t>
             </w:r>
-            <w:proofErr w:type="spellStart"/>
             <w:r>
               <w:t>numOrdine</w:t>
             </w:r>
-            <w:proofErr w:type="spellEnd"/>
           </w:p>
         </w:tc>
       </w:tr>
@@ -18214,15 +17062,7 @@
               </w:numPr>
             </w:pPr>
             <w:r>
-              <w:t xml:space="preserve">Rispetta il formato </w:t>
-            </w:r>
-            <w:proofErr w:type="gramStart"/>
-            <w:r>
-              <w:t>^[</w:t>
-            </w:r>
-            <w:proofErr w:type="gramEnd"/>
-            <w:r>
-              <w:t>0-9]+$</w:t>
+              <w:t>Rispetta il formato ^[0-9]+$</w:t>
             </w:r>
           </w:p>
           <w:p>
@@ -18234,15 +17074,7 @@
               </w:numPr>
             </w:pPr>
             <w:r>
-              <w:t>Non rispetta il formato [</w:t>
-            </w:r>
-            <w:proofErr w:type="spellStart"/>
-            <w:r>
-              <w:t>error</w:t>
-            </w:r>
-            <w:proofErr w:type="spellEnd"/>
-            <w:r>
-              <w:t>]</w:t>
+              <w:t>Non rispetta il formato [error]</w:t>
             </w:r>
           </w:p>
         </w:tc>
@@ -18367,18 +17199,10 @@
               <w:t>Rispetta il formato ^[</w:t>
             </w:r>
             <w:r>
-              <w:t>A-Za-z</w:t>
-            </w:r>
-            <w:proofErr w:type="gramStart"/>
-            <w:r>
-              <w:t>_</w:t>
-            </w:r>
-            <w:r>
-              <w:t>]+</w:t>
-            </w:r>
-            <w:proofErr w:type="gramEnd"/>
-            <w:r>
-              <w:t>$</w:t>
+              <w:t>A-Za-z_</w:t>
+            </w:r>
+            <w:r>
+              <w:t>]+$</w:t>
             </w:r>
           </w:p>
           <w:p>
@@ -18390,15 +17214,7 @@
               </w:numPr>
             </w:pPr>
             <w:r>
-              <w:t>Non rispetta il formato [</w:t>
-            </w:r>
-            <w:proofErr w:type="spellStart"/>
-            <w:r>
-              <w:t>error</w:t>
-            </w:r>
-            <w:proofErr w:type="spellEnd"/>
-            <w:r>
-              <w:t>]</w:t>
+              <w:t>Non rispetta il formato [error]</w:t>
             </w:r>
           </w:p>
         </w:tc>
@@ -18501,21 +17317,7 @@
                 <w:rFonts w:asciiTheme="majorHAnsi" w:hAnsiTheme="majorHAnsi" w:cstheme="majorHAnsi"/>
                 <w:b/>
               </w:rPr>
-              <w:t>TC 5.</w:t>
-            </w:r>
-            <w:r>
-              <w:rPr>
-                <w:rFonts w:asciiTheme="majorHAnsi" w:hAnsiTheme="majorHAnsi" w:cstheme="majorHAnsi"/>
-                <w:b/>
-              </w:rPr>
-              <w:t>2</w:t>
-            </w:r>
-            <w:r>
-              <w:rPr>
-                <w:rFonts w:asciiTheme="majorHAnsi" w:hAnsiTheme="majorHAnsi" w:cstheme="majorHAnsi"/>
-                <w:b/>
-              </w:rPr>
-              <w:t xml:space="preserve"> 1</w:t>
+              <w:t>TC 5.2 1</w:t>
             </w:r>
           </w:p>
         </w:tc>
@@ -18754,11 +17556,9 @@
               </w:rPr>
               <w:t xml:space="preserve"> </w:t>
             </w:r>
-            <w:proofErr w:type="spellStart"/>
             <w:r>
               <w:t>numOrdine</w:t>
             </w:r>
-            <w:proofErr w:type="spellEnd"/>
           </w:p>
         </w:tc>
       </w:tr>
@@ -18786,15 +17586,7 @@
               </w:numPr>
             </w:pPr>
             <w:r>
-              <w:t xml:space="preserve">Rispetta il formato </w:t>
-            </w:r>
-            <w:proofErr w:type="gramStart"/>
-            <w:r>
-              <w:t>^[</w:t>
-            </w:r>
-            <w:proofErr w:type="gramEnd"/>
-            <w:r>
-              <w:t>0-9]+$</w:t>
+              <w:t>Rispetta il formato ^[0-9]+$</w:t>
             </w:r>
           </w:p>
           <w:p>
@@ -18806,15 +17598,7 @@
               </w:numPr>
             </w:pPr>
             <w:r>
-              <w:t>Non rispetta il formato [</w:t>
-            </w:r>
-            <w:proofErr w:type="spellStart"/>
-            <w:r>
-              <w:t>error</w:t>
-            </w:r>
-            <w:proofErr w:type="spellEnd"/>
-            <w:r>
-              <w:t>]</w:t>
+              <w:t>Non rispetta il formato [error]</w:t>
             </w:r>
           </w:p>
         </w:tc>
@@ -18894,11 +17678,9 @@
               </w:rPr>
               <w:t xml:space="preserve"> </w:t>
             </w:r>
-            <w:proofErr w:type="spellStart"/>
             <w:r>
               <w:t>oraOrdine</w:t>
             </w:r>
-            <w:proofErr w:type="spellEnd"/>
           </w:p>
         </w:tc>
       </w:tr>
@@ -18926,13 +17708,8 @@
               </w:numPr>
             </w:pPr>
             <w:r>
-              <w:t>Rispetta il formato ora HH:</w:t>
-            </w:r>
-            <w:proofErr w:type="gramStart"/>
-            <w:r>
-              <w:t>MM:SS</w:t>
-            </w:r>
-            <w:proofErr w:type="gramEnd"/>
+              <w:t>Rispetta il formato ora HH:MM:SS</w:t>
+            </w:r>
           </w:p>
           <w:p>
             <w:pPr>
@@ -18943,15 +17720,7 @@
               </w:numPr>
             </w:pPr>
             <w:r>
-              <w:t>Non rispetta il formato [</w:t>
-            </w:r>
-            <w:proofErr w:type="spellStart"/>
-            <w:r>
-              <w:t>error</w:t>
-            </w:r>
-            <w:proofErr w:type="spellEnd"/>
-            <w:r>
-              <w:t>]</w:t>
+              <w:t>Non rispetta il formato [error]</w:t>
             </w:r>
           </w:p>
         </w:tc>
@@ -18990,11 +17759,9 @@
               </w:rPr>
               <w:t xml:space="preserve"> </w:t>
             </w:r>
-            <w:proofErr w:type="spellStart"/>
             <w:r>
               <w:t>dataConsegna</w:t>
             </w:r>
-            <w:proofErr w:type="spellEnd"/>
           </w:p>
         </w:tc>
       </w:tr>
@@ -19022,18 +17789,10 @@
               </w:numPr>
             </w:pPr>
             <w:r>
-              <w:t xml:space="preserve">Rispetta il formato </w:t>
-            </w:r>
-            <w:proofErr w:type="gramStart"/>
-            <w:r>
-              <w:t>^</w:t>
-            </w:r>
-            <w:r>
-              <w:t>[</w:t>
-            </w:r>
-            <w:proofErr w:type="gramEnd"/>
-            <w:r>
-              <w:t>0-9]{4}-[0-9]{2}-[0-9]{2}</w:t>
+              <w:t>Rispetta il formato ^</w:t>
+            </w:r>
+            <w:r>
+              <w:t>[0-9]{4}-[0-9]{2}-[0-9]{2}</w:t>
             </w:r>
             <w:r>
               <w:t>+$</w:t>
@@ -19048,15 +17807,7 @@
               </w:numPr>
             </w:pPr>
             <w:r>
-              <w:t>Non rispetta il formato [</w:t>
-            </w:r>
-            <w:proofErr w:type="spellStart"/>
-            <w:r>
-              <w:t>error</w:t>
-            </w:r>
-            <w:proofErr w:type="spellEnd"/>
-            <w:r>
-              <w:t>]</w:t>
+              <w:t>Non rispetta il formato [error]</w:t>
             </w:r>
           </w:p>
         </w:tc>
@@ -19419,6 +18170,632 @@
                 <w:rFonts w:asciiTheme="majorHAnsi" w:hAnsiTheme="majorHAnsi" w:cstheme="majorHAnsi"/>
               </w:rPr>
               <w:t>vo</w:t>
+            </w:r>
+          </w:p>
+        </w:tc>
+      </w:tr>
+    </w:tbl>
+    <w:p/>
+    <w:p>
+      <w:pPr>
+        <w:pStyle w:val="Titolo2"/>
+      </w:pPr>
+      <w:r>
+        <w:lastRenderedPageBreak/>
+        <w:t>Gestione Account</w:t>
+      </w:r>
+    </w:p>
+    <w:p>
+      <w:pPr>
+        <w:pStyle w:val="Titolo3"/>
+      </w:pPr>
+      <w:r>
+        <w:t>Login</w:t>
+      </w:r>
+    </w:p>
+    <w:tbl>
+      <w:tblPr>
+        <w:tblStyle w:val="Grigliatabella"/>
+        <w:tblW w:w="0" w:type="auto"/>
+        <w:tblLook w:val="04A0" w:firstRow="1" w:lastRow="0" w:firstColumn="1" w:lastColumn="0" w:noHBand="0" w:noVBand="1"/>
+      </w:tblPr>
+      <w:tblGrid>
+        <w:gridCol w:w="2830"/>
+        <w:gridCol w:w="6798"/>
+      </w:tblGrid>
+      <w:tr>
+        <w:trPr>
+          <w:trHeight w:val="404"/>
+        </w:trPr>
+        <w:tc>
+          <w:tcPr>
+            <w:tcW w:w="9628" w:type="dxa"/>
+            <w:gridSpan w:val="2"/>
+          </w:tcPr>
+          <w:p>
+            <w:r>
+              <w:rPr>
+                <w:b/>
+              </w:rPr>
+              <w:t>Parametro:</w:t>
+            </w:r>
+            <w:r>
+              <w:t xml:space="preserve"> email</w:t>
+            </w:r>
+          </w:p>
+        </w:tc>
+      </w:tr>
+      <w:tr>
+        <w:tc>
+          <w:tcPr>
+            <w:tcW w:w="2830" w:type="dxa"/>
+          </w:tcPr>
+          <w:p>
+            <w:r>
+              <w:t>Formato [FE]</w:t>
+            </w:r>
+          </w:p>
+        </w:tc>
+        <w:tc>
+          <w:tcPr>
+            <w:tcW w:w="6798" w:type="dxa"/>
+          </w:tcPr>
+          <w:p>
+            <w:pPr>
+              <w:pStyle w:val="Paragrafoelenco"/>
+              <w:numPr>
+                <w:ilvl w:val="0"/>
+                <w:numId w:val="22"/>
+              </w:numPr>
+            </w:pPr>
+            <w:r>
+              <w:t>Rispetta il formato indirizzo@dominio</w:t>
+            </w:r>
+          </w:p>
+          <w:p>
+            <w:pPr>
+              <w:pStyle w:val="Paragrafoelenco"/>
+              <w:numPr>
+                <w:ilvl w:val="0"/>
+                <w:numId w:val="22"/>
+              </w:numPr>
+            </w:pPr>
+            <w:r>
+              <w:t>Non rispetta il formato [error]</w:t>
+            </w:r>
+          </w:p>
+        </w:tc>
+      </w:tr>
+      <w:tr>
+        <w:tc>
+          <w:tcPr>
+            <w:tcW w:w="2830" w:type="dxa"/>
+          </w:tcPr>
+          <w:p>
+            <w:r>
+              <w:t>Corrispondenza [CE]</w:t>
+            </w:r>
+          </w:p>
+        </w:tc>
+        <w:tc>
+          <w:tcPr>
+            <w:tcW w:w="6798" w:type="dxa"/>
+          </w:tcPr>
+          <w:p>
+            <w:pPr>
+              <w:pStyle w:val="Paragrafoelenco"/>
+              <w:numPr>
+                <w:ilvl w:val="0"/>
+                <w:numId w:val="22"/>
+              </w:numPr>
+            </w:pPr>
+            <w:r>
+              <w:t>Una corrispondenza</w:t>
+            </w:r>
+          </w:p>
+          <w:p>
+            <w:pPr>
+              <w:pStyle w:val="Paragrafoelenco"/>
+              <w:numPr>
+                <w:ilvl w:val="0"/>
+                <w:numId w:val="22"/>
+              </w:numPr>
+            </w:pPr>
+            <w:r>
+              <w:t>Nessuna corrispondenza [error]</w:t>
+            </w:r>
+          </w:p>
+        </w:tc>
+      </w:tr>
+    </w:tbl>
+    <w:p/>
+    <w:tbl>
+      <w:tblPr>
+        <w:tblStyle w:val="Grigliatabella"/>
+        <w:tblW w:w="0" w:type="auto"/>
+        <w:tblLook w:val="04A0" w:firstRow="1" w:lastRow="0" w:firstColumn="1" w:lastColumn="0" w:noHBand="0" w:noVBand="1"/>
+      </w:tblPr>
+      <w:tblGrid>
+        <w:gridCol w:w="2830"/>
+        <w:gridCol w:w="6798"/>
+      </w:tblGrid>
+      <w:tr>
+        <w:trPr>
+          <w:trHeight w:val="404"/>
+        </w:trPr>
+        <w:tc>
+          <w:tcPr>
+            <w:tcW w:w="9628" w:type="dxa"/>
+            <w:gridSpan w:val="2"/>
+          </w:tcPr>
+          <w:p>
+            <w:r>
+              <w:rPr>
+                <w:b/>
+              </w:rPr>
+              <w:t>Parametro:</w:t>
+            </w:r>
+            <w:r>
+              <w:t xml:space="preserve"> </w:t>
+            </w:r>
+            <w:r>
+              <w:t>password</w:t>
+            </w:r>
+          </w:p>
+        </w:tc>
+      </w:tr>
+      <w:tr>
+        <w:tc>
+          <w:tcPr>
+            <w:tcW w:w="2830" w:type="dxa"/>
+          </w:tcPr>
+          <w:p>
+            <w:r>
+              <w:t>Formato [F</w:t>
+            </w:r>
+            <w:r>
+              <w:t>P</w:t>
+            </w:r>
+            <w:r>
+              <w:t>]</w:t>
+            </w:r>
+          </w:p>
+        </w:tc>
+        <w:tc>
+          <w:tcPr>
+            <w:tcW w:w="6798" w:type="dxa"/>
+          </w:tcPr>
+          <w:p>
+            <w:pPr>
+              <w:pStyle w:val="Paragrafoelenco"/>
+              <w:numPr>
+                <w:ilvl w:val="0"/>
+                <w:numId w:val="22"/>
+              </w:numPr>
+            </w:pPr>
+            <w:r>
+              <w:t>Rispetta il formato indirizzo@dominio</w:t>
+            </w:r>
+          </w:p>
+          <w:p>
+            <w:pPr>
+              <w:pStyle w:val="Paragrafoelenco"/>
+              <w:numPr>
+                <w:ilvl w:val="0"/>
+                <w:numId w:val="22"/>
+              </w:numPr>
+            </w:pPr>
+            <w:r>
+              <w:t>Non rispetta il formato [error]</w:t>
+            </w:r>
+          </w:p>
+        </w:tc>
+      </w:tr>
+      <w:tr>
+        <w:tc>
+          <w:tcPr>
+            <w:tcW w:w="2830" w:type="dxa"/>
+          </w:tcPr>
+          <w:p>
+            <w:r>
+              <w:t>Corrispondenza [C</w:t>
+            </w:r>
+            <w:r>
+              <w:t>P</w:t>
+            </w:r>
+            <w:r>
+              <w:t>]</w:t>
+            </w:r>
+          </w:p>
+        </w:tc>
+        <w:tc>
+          <w:tcPr>
+            <w:tcW w:w="6798" w:type="dxa"/>
+          </w:tcPr>
+          <w:p>
+            <w:pPr>
+              <w:pStyle w:val="Paragrafoelenco"/>
+              <w:numPr>
+                <w:ilvl w:val="0"/>
+                <w:numId w:val="22"/>
+              </w:numPr>
+            </w:pPr>
+            <w:r>
+              <w:t>Una corrispondenza</w:t>
+            </w:r>
+          </w:p>
+          <w:p>
+            <w:pPr>
+              <w:pStyle w:val="Paragrafoelenco"/>
+              <w:numPr>
+                <w:ilvl w:val="0"/>
+                <w:numId w:val="22"/>
+              </w:numPr>
+            </w:pPr>
+            <w:r>
+              <w:t>Nessuna corrispondenza [error]</w:t>
+            </w:r>
+          </w:p>
+        </w:tc>
+      </w:tr>
+    </w:tbl>
+    <w:p/>
+    <w:tbl>
+      <w:tblPr>
+        <w:tblStyle w:val="Grigliatabella"/>
+        <w:tblW w:w="0" w:type="auto"/>
+        <w:tblLook w:val="04A0" w:firstRow="1" w:lastRow="0" w:firstColumn="1" w:lastColumn="0" w:noHBand="0" w:noVBand="1"/>
+      </w:tblPr>
+      <w:tblGrid>
+        <w:gridCol w:w="2830"/>
+        <w:gridCol w:w="3588"/>
+        <w:gridCol w:w="3210"/>
+      </w:tblGrid>
+      <w:tr>
+        <w:tc>
+          <w:tcPr>
+            <w:tcW w:w="2830" w:type="dxa"/>
+          </w:tcPr>
+          <w:p>
+            <w:pPr>
+              <w:rPr>
+                <w:rFonts w:asciiTheme="majorHAnsi" w:hAnsiTheme="majorHAnsi" w:cstheme="majorHAnsi"/>
+                <w:b/>
+              </w:rPr>
+            </w:pPr>
+            <w:r>
+              <w:rPr>
+                <w:rFonts w:asciiTheme="majorHAnsi" w:hAnsiTheme="majorHAnsi" w:cstheme="majorHAnsi"/>
+                <w:b/>
+              </w:rPr>
+              <w:t>Codice</w:t>
+            </w:r>
+          </w:p>
+        </w:tc>
+        <w:tc>
+          <w:tcPr>
+            <w:tcW w:w="3588" w:type="dxa"/>
+          </w:tcPr>
+          <w:p>
+            <w:pPr>
+              <w:rPr>
+                <w:rFonts w:asciiTheme="majorHAnsi" w:hAnsiTheme="majorHAnsi" w:cstheme="majorHAnsi"/>
+                <w:b/>
+              </w:rPr>
+            </w:pPr>
+            <w:r>
+              <w:rPr>
+                <w:rFonts w:asciiTheme="majorHAnsi" w:hAnsiTheme="majorHAnsi" w:cstheme="majorHAnsi"/>
+                <w:b/>
+              </w:rPr>
+              <w:t>Combinazione</w:t>
+            </w:r>
+          </w:p>
+        </w:tc>
+        <w:tc>
+          <w:tcPr>
+            <w:tcW w:w="3210" w:type="dxa"/>
+          </w:tcPr>
+          <w:p>
+            <w:pPr>
+              <w:rPr>
+                <w:rFonts w:asciiTheme="majorHAnsi" w:hAnsiTheme="majorHAnsi" w:cstheme="majorHAnsi"/>
+                <w:b/>
+              </w:rPr>
+            </w:pPr>
+            <w:r>
+              <w:rPr>
+                <w:rFonts w:asciiTheme="majorHAnsi" w:hAnsiTheme="majorHAnsi" w:cstheme="majorHAnsi"/>
+                <w:b/>
+              </w:rPr>
+              <w:t>Esito</w:t>
+            </w:r>
+          </w:p>
+        </w:tc>
+      </w:tr>
+      <w:tr>
+        <w:tc>
+          <w:tcPr>
+            <w:tcW w:w="2830" w:type="dxa"/>
+          </w:tcPr>
+          <w:p>
+            <w:pPr>
+              <w:rPr>
+                <w:rFonts w:asciiTheme="majorHAnsi" w:hAnsiTheme="majorHAnsi" w:cstheme="majorHAnsi"/>
+                <w:b/>
+              </w:rPr>
+            </w:pPr>
+            <w:r>
+              <w:rPr>
+                <w:rFonts w:asciiTheme="majorHAnsi" w:hAnsiTheme="majorHAnsi" w:cstheme="majorHAnsi"/>
+                <w:b/>
+              </w:rPr>
+              <w:t xml:space="preserve">TC </w:t>
+            </w:r>
+            <w:r>
+              <w:rPr>
+                <w:rFonts w:asciiTheme="majorHAnsi" w:hAnsiTheme="majorHAnsi" w:cstheme="majorHAnsi"/>
+                <w:b/>
+              </w:rPr>
+              <w:t>6</w:t>
+            </w:r>
+            <w:r>
+              <w:rPr>
+                <w:rFonts w:asciiTheme="majorHAnsi" w:hAnsiTheme="majorHAnsi" w:cstheme="majorHAnsi"/>
+                <w:b/>
+              </w:rPr>
+              <w:t>.</w:t>
+            </w:r>
+            <w:r>
+              <w:rPr>
+                <w:rFonts w:asciiTheme="majorHAnsi" w:hAnsiTheme="majorHAnsi" w:cstheme="majorHAnsi"/>
+                <w:b/>
+              </w:rPr>
+              <w:t>1</w:t>
+            </w:r>
+            <w:r>
+              <w:rPr>
+                <w:rFonts w:asciiTheme="majorHAnsi" w:hAnsiTheme="majorHAnsi" w:cstheme="majorHAnsi"/>
+                <w:b/>
+              </w:rPr>
+              <w:t xml:space="preserve"> 1</w:t>
+            </w:r>
+          </w:p>
+        </w:tc>
+        <w:tc>
+          <w:tcPr>
+            <w:tcW w:w="3588" w:type="dxa"/>
+          </w:tcPr>
+          <w:p>
+            <w:r>
+              <w:t>F</w:t>
+            </w:r>
+            <w:r>
+              <w:t>E</w:t>
+            </w:r>
+            <w:r>
+              <w:t>2</w:t>
+            </w:r>
+          </w:p>
+        </w:tc>
+        <w:tc>
+          <w:tcPr>
+            <w:tcW w:w="3210" w:type="dxa"/>
+          </w:tcPr>
+          <w:p>
+            <w:pPr>
+              <w:rPr>
+                <w:rFonts w:asciiTheme="majorHAnsi" w:hAnsiTheme="majorHAnsi" w:cstheme="majorHAnsi"/>
+              </w:rPr>
+            </w:pPr>
+            <w:r>
+              <w:rPr>
+                <w:rFonts w:asciiTheme="majorHAnsi" w:hAnsiTheme="majorHAnsi" w:cstheme="majorHAnsi"/>
+              </w:rPr>
+              <w:t>Negativo</w:t>
+            </w:r>
+          </w:p>
+        </w:tc>
+      </w:tr>
+      <w:tr>
+        <w:tc>
+          <w:tcPr>
+            <w:tcW w:w="2830" w:type="dxa"/>
+          </w:tcPr>
+          <w:p>
+            <w:pPr>
+              <w:rPr>
+                <w:rFonts w:asciiTheme="majorHAnsi" w:hAnsiTheme="majorHAnsi" w:cstheme="majorHAnsi"/>
+                <w:b/>
+              </w:rPr>
+            </w:pPr>
+            <w:r>
+              <w:rPr>
+                <w:rFonts w:asciiTheme="majorHAnsi" w:hAnsiTheme="majorHAnsi" w:cstheme="majorHAnsi"/>
+                <w:b/>
+              </w:rPr>
+              <w:t>TC 6.1 2</w:t>
+            </w:r>
+          </w:p>
+        </w:tc>
+        <w:tc>
+          <w:tcPr>
+            <w:tcW w:w="3588" w:type="dxa"/>
+          </w:tcPr>
+          <w:p>
+            <w:r>
+              <w:t>FE1</w:t>
+            </w:r>
+            <w:r>
+              <w:t>, CE2</w:t>
+            </w:r>
+          </w:p>
+        </w:tc>
+        <w:tc>
+          <w:tcPr>
+            <w:tcW w:w="3210" w:type="dxa"/>
+          </w:tcPr>
+          <w:p>
+            <w:pPr>
+              <w:rPr>
+                <w:rFonts w:asciiTheme="majorHAnsi" w:hAnsiTheme="majorHAnsi" w:cstheme="majorHAnsi"/>
+              </w:rPr>
+            </w:pPr>
+            <w:r>
+              <w:rPr>
+                <w:rFonts w:asciiTheme="majorHAnsi" w:hAnsiTheme="majorHAnsi" w:cstheme="majorHAnsi"/>
+              </w:rPr>
+              <w:t>Negativo</w:t>
+            </w:r>
+          </w:p>
+        </w:tc>
+      </w:tr>
+      <w:tr>
+        <w:tc>
+          <w:tcPr>
+            <w:tcW w:w="2830" w:type="dxa"/>
+          </w:tcPr>
+          <w:p>
+            <w:pPr>
+              <w:rPr>
+                <w:rFonts w:asciiTheme="majorHAnsi" w:hAnsiTheme="majorHAnsi" w:cstheme="majorHAnsi"/>
+                <w:b/>
+              </w:rPr>
+            </w:pPr>
+            <w:r>
+              <w:rPr>
+                <w:rFonts w:asciiTheme="majorHAnsi" w:hAnsiTheme="majorHAnsi" w:cstheme="majorHAnsi"/>
+                <w:b/>
+              </w:rPr>
+              <w:t>TC 6.1 3</w:t>
+            </w:r>
+          </w:p>
+        </w:tc>
+        <w:tc>
+          <w:tcPr>
+            <w:tcW w:w="3588" w:type="dxa"/>
+          </w:tcPr>
+          <w:p>
+            <w:r>
+              <w:t>FE1, CE1, FP2</w:t>
+            </w:r>
+          </w:p>
+        </w:tc>
+        <w:tc>
+          <w:tcPr>
+            <w:tcW w:w="3210" w:type="dxa"/>
+          </w:tcPr>
+          <w:p>
+            <w:pPr>
+              <w:rPr>
+                <w:rFonts w:asciiTheme="majorHAnsi" w:hAnsiTheme="majorHAnsi" w:cstheme="majorHAnsi"/>
+              </w:rPr>
+            </w:pPr>
+            <w:r>
+              <w:rPr>
+                <w:rFonts w:asciiTheme="majorHAnsi" w:hAnsiTheme="majorHAnsi" w:cstheme="majorHAnsi"/>
+              </w:rPr>
+              <w:t>Negativo</w:t>
+            </w:r>
+          </w:p>
+        </w:tc>
+      </w:tr>
+      <w:tr>
+        <w:tc>
+          <w:tcPr>
+            <w:tcW w:w="2830" w:type="dxa"/>
+          </w:tcPr>
+          <w:p>
+            <w:pPr>
+              <w:rPr>
+                <w:rFonts w:asciiTheme="majorHAnsi" w:hAnsiTheme="majorHAnsi" w:cstheme="majorHAnsi"/>
+                <w:b/>
+              </w:rPr>
+            </w:pPr>
+            <w:r>
+              <w:rPr>
+                <w:rFonts w:asciiTheme="majorHAnsi" w:hAnsiTheme="majorHAnsi" w:cstheme="majorHAnsi"/>
+                <w:b/>
+              </w:rPr>
+              <w:t>TC 6.1 4</w:t>
+            </w:r>
+          </w:p>
+        </w:tc>
+        <w:tc>
+          <w:tcPr>
+            <w:tcW w:w="3588" w:type="dxa"/>
+          </w:tcPr>
+          <w:p>
+            <w:r>
+              <w:t>FE1, CE1, FP1, CP2</w:t>
+            </w:r>
+          </w:p>
+        </w:tc>
+        <w:tc>
+          <w:tcPr>
+            <w:tcW w:w="3210" w:type="dxa"/>
+          </w:tcPr>
+          <w:p>
+            <w:pPr>
+              <w:rPr>
+                <w:rFonts w:asciiTheme="majorHAnsi" w:hAnsiTheme="majorHAnsi" w:cstheme="majorHAnsi"/>
+              </w:rPr>
+            </w:pPr>
+            <w:r>
+              <w:rPr>
+                <w:rFonts w:asciiTheme="majorHAnsi" w:hAnsiTheme="majorHAnsi" w:cstheme="majorHAnsi"/>
+              </w:rPr>
+              <w:t>Negativo</w:t>
+            </w:r>
+          </w:p>
+        </w:tc>
+      </w:tr>
+      <w:tr>
+        <w:tc>
+          <w:tcPr>
+            <w:tcW w:w="2830" w:type="dxa"/>
+          </w:tcPr>
+          <w:p>
+            <w:pPr>
+              <w:rPr>
+                <w:rFonts w:asciiTheme="majorHAnsi" w:hAnsiTheme="majorHAnsi" w:cstheme="majorHAnsi"/>
+                <w:b/>
+              </w:rPr>
+            </w:pPr>
+            <w:r>
+              <w:rPr>
+                <w:rFonts w:asciiTheme="majorHAnsi" w:hAnsiTheme="majorHAnsi" w:cstheme="majorHAnsi"/>
+                <w:b/>
+              </w:rPr>
+              <w:t>TC 6.1 5</w:t>
+            </w:r>
+          </w:p>
+        </w:tc>
+        <w:tc>
+          <w:tcPr>
+            <w:tcW w:w="3588" w:type="dxa"/>
+          </w:tcPr>
+          <w:p>
+            <w:r>
+              <w:t>FE1, CE1, FP1, CP1</w:t>
+            </w:r>
+          </w:p>
+        </w:tc>
+        <w:tc>
+          <w:tcPr>
+            <w:tcW w:w="3210" w:type="dxa"/>
+          </w:tcPr>
+          <w:p>
+            <w:pPr>
+              <w:rPr>
+                <w:rFonts w:asciiTheme="majorHAnsi" w:hAnsiTheme="majorHAnsi" w:cstheme="majorHAnsi"/>
+              </w:rPr>
+            </w:pPr>
+            <w:r>
+              <w:rPr>
+                <w:rFonts w:asciiTheme="majorHAnsi" w:hAnsiTheme="majorHAnsi" w:cstheme="majorHAnsi"/>
+              </w:rPr>
+              <w:t>Positivo</w:t>
             </w:r>
           </w:p>
         </w:tc>
@@ -20752,7 +20129,7 @@
   <w:abstractNum w:abstractNumId="12" w15:restartNumberingAfterBreak="0">
     <w:nsid w:val="46C660A6"/>
     <w:multiLevelType w:val="hybridMultilevel"/>
-    <w:tmpl w:val="C854E912"/>
+    <w:tmpl w:val="6D060F9C"/>
     <w:lvl w:ilvl="0" w:tplc="BE5A05CC">
       <w:numFmt w:val="bullet"/>
       <w:lvlText w:val="-"/>
@@ -20764,16 +20141,16 @@
         <w:rFonts w:ascii="Calibri Light" w:eastAsiaTheme="minorEastAsia" w:hAnsi="Calibri Light" w:cs="Calibri Light" w:hint="default"/>
       </w:rPr>
     </w:lvl>
-    <w:lvl w:ilvl="1" w:tplc="04100003" w:tentative="1">
+    <w:lvl w:ilvl="1" w:tplc="04100001">
       <w:start w:val="1"/>
       <w:numFmt w:val="bullet"/>
-      <w:lvlText w:val="o"/>
+      <w:lvlText w:val=""/>
       <w:lvlJc w:val="left"/>
       <w:pPr>
         <w:ind w:left="1440" w:hanging="360"/>
       </w:pPr>
       <w:rPr>
-        <w:rFonts w:ascii="Courier New" w:hAnsi="Courier New" w:cs="Courier New" w:hint="default"/>
+        <w:rFonts w:ascii="Symbol" w:hAnsi="Symbol" w:hint="default"/>
       </w:rPr>
     </w:lvl>
     <w:lvl w:ilvl="2" w:tplc="04100005" w:tentative="1">
@@ -21812,6 +21189,7 @@
   <w:style w:type="character" w:default="1" w:styleId="Carpredefinitoparagrafo">
     <w:name w:val="Default Paragraph Font"/>
     <w:uiPriority w:val="1"/>
+    <w:semiHidden/>
     <w:unhideWhenUsed/>
   </w:style>
   <w:style w:type="table" w:default="1" w:styleId="Tabellanormale">
@@ -22601,7 +21979,7 @@
 </file>
 
 <file path=customXml/itemProps1.xml><?xml version="1.0" encoding="utf-8"?>
-<ds:datastoreItem xmlns:ds="http://schemas.openxmlformats.org/officeDocument/2006/customXml" ds:itemID="{CCFEFB9A-F145-4A34-8C19-0B24915A4A7D}">
+<ds:datastoreItem xmlns:ds="http://schemas.openxmlformats.org/officeDocument/2006/customXml" ds:itemID="{0CA002C6-A380-4D16-B2AC-0A0F053C50EF}">
   <ds:schemaRefs>
     <ds:schemaRef ds:uri="http://schemas.openxmlformats.org/officeDocument/2006/bibliography"/>
   </ds:schemaRefs>

</xml_diff>